<commit_message>
Update headings for better readability
</commit_message>
<xml_diff>
--- a/analysis/templates/phytopath_template.docx
+++ b/analysis/templates/phytopath_template.docx
@@ -1,6 +1,6 @@
 
 <file path=word/document.xml><?xml version="1.0" encoding="utf-8"?>
-<w:document xmlns:wpc="http://schemas.microsoft.com/office/word/2010/wordprocessingCanvas" xmlns:cx="http://schemas.microsoft.com/office/drawing/2014/chartex" xmlns:cx1="http://schemas.microsoft.com/office/drawing/2015/9/8/chartex" xmlns:cx2="http://schemas.microsoft.com/office/drawing/2015/10/21/chartex" xmlns:cx3="http://schemas.microsoft.com/office/drawing/2016/5/9/chartex" xmlns:cx4="http://schemas.microsoft.com/office/drawing/2016/5/10/chartex" xmlns:cx5="http://schemas.microsoft.com/office/drawing/2016/5/11/chartex" xmlns:cx6="http://schemas.microsoft.com/office/drawing/2016/5/12/chartex" xmlns:cx7="http://schemas.microsoft.com/office/drawing/2016/5/13/chartex" xmlns:cx8="http://schemas.microsoft.com/office/drawing/2016/5/14/chartex" xmlns:mc="http://schemas.openxmlformats.org/markup-compatibility/2006" xmlns:aink="http://schemas.microsoft.com/office/drawing/2016/ink" xmlns:am3d="http://schemas.microsoft.com/office/drawing/2017/model3d" xmlns:o="urn:schemas-microsoft-com:office:office" xmlns:r="http://schemas.openxmlformats.org/officeDocument/2006/relationships" xmlns:m="http://schemas.openxmlformats.org/officeDocument/2006/math" xmlns:v="urn:schemas-microsoft-com:vml" xmlns:wp14="http://schemas.microsoft.com/office/word/2010/wordprocessingDrawing" xmlns:wp="http://schemas.openxmlformats.org/drawingml/2006/wordprocessingDrawing" xmlns:w10="urn:schemas-microsoft-com:office:word" xmlns:w="http://schemas.openxmlformats.org/wordprocessingml/2006/main" xmlns:w14="http://schemas.microsoft.com/office/word/2010/wordml" xmlns:w15="http://schemas.microsoft.com/office/word/2012/wordml" xmlns:w16cex="http://schemas.microsoft.com/office/word/2018/wordml/cex" xmlns:w16cid="http://schemas.microsoft.com/office/word/2016/wordml/cid" xmlns:w16="http://schemas.microsoft.com/office/word/2018/wordml" xmlns:w16sdtdh="http://schemas.microsoft.com/office/word/2020/wordml/sdtdatahash" xmlns:w16se="http://schemas.microsoft.com/office/word/2015/wordml/symex" xmlns:wpg="http://schemas.microsoft.com/office/word/2010/wordprocessingGroup" xmlns:wpi="http://schemas.microsoft.com/office/word/2010/wordprocessingInk" xmlns:wne="http://schemas.microsoft.com/office/word/2006/wordml" xmlns:wps="http://schemas.microsoft.com/office/word/2010/wordprocessingShape" mc:Ignorable="w14 w15 w16se w16cid w16 w16cex w16sdtdh wp14">
+<w:document xmlns:wpc="http://schemas.microsoft.com/office/word/2010/wordprocessingCanvas" xmlns:cx="http://schemas.microsoft.com/office/drawing/2014/chartex" xmlns:cx1="http://schemas.microsoft.com/office/drawing/2015/9/8/chartex" xmlns:cx2="http://schemas.microsoft.com/office/drawing/2015/10/21/chartex" xmlns:cx3="http://schemas.microsoft.com/office/drawing/2016/5/9/chartex" xmlns:cx4="http://schemas.microsoft.com/office/drawing/2016/5/10/chartex" xmlns:cx5="http://schemas.microsoft.com/office/drawing/2016/5/11/chartex" xmlns:cx6="http://schemas.microsoft.com/office/drawing/2016/5/12/chartex" xmlns:cx7="http://schemas.microsoft.com/office/drawing/2016/5/13/chartex" xmlns:cx8="http://schemas.microsoft.com/office/drawing/2016/5/14/chartex" xmlns:mc="http://schemas.openxmlformats.org/markup-compatibility/2006" xmlns:aink="http://schemas.microsoft.com/office/drawing/2016/ink" xmlns:am3d="http://schemas.microsoft.com/office/drawing/2017/model3d" xmlns:o="urn:schemas-microsoft-com:office:office" xmlns:oel="http://schemas.microsoft.com/office/2019/extlst" xmlns:r="http://schemas.openxmlformats.org/officeDocument/2006/relationships" xmlns:m="http://schemas.openxmlformats.org/officeDocument/2006/math" xmlns:v="urn:schemas-microsoft-com:vml" xmlns:wp14="http://schemas.microsoft.com/office/word/2010/wordprocessingDrawing" xmlns:wp="http://schemas.openxmlformats.org/drawingml/2006/wordprocessingDrawing" xmlns:w10="urn:schemas-microsoft-com:office:word" xmlns:w="http://schemas.openxmlformats.org/wordprocessingml/2006/main" xmlns:w14="http://schemas.microsoft.com/office/word/2010/wordml" xmlns:w15="http://schemas.microsoft.com/office/word/2012/wordml" xmlns:w16cex="http://schemas.microsoft.com/office/word/2018/wordml/cex" xmlns:w16cid="http://schemas.microsoft.com/office/word/2016/wordml/cid" xmlns:w16="http://schemas.microsoft.com/office/word/2018/wordml" xmlns:w16sdtdh="http://schemas.microsoft.com/office/word/2020/wordml/sdtdatahash" xmlns:w16se="http://schemas.microsoft.com/office/word/2015/wordml/symex" xmlns:wpg="http://schemas.microsoft.com/office/word/2010/wordprocessingGroup" xmlns:wpi="http://schemas.microsoft.com/office/word/2010/wordprocessingInk" xmlns:wne="http://schemas.microsoft.com/office/word/2006/wordml" xmlns:wps="http://schemas.microsoft.com/office/word/2010/wordprocessingShape" mc:Ignorable="w14 w15 w16se w16cid w16 w16cex w16sdtdh wp14">
   <w:body>
     <w:p>
       <w:pPr>
@@ -63,6 +63,9 @@
     <w:p>
       <w:pPr>
         <w:pStyle w:val="Heading2"/>
+        <w:rPr>
+          <w:szCs w:val="28"/>
+        </w:rPr>
       </w:pPr>
       <w:bookmarkStart w:id="1" w:name="heading-2"/>
       <w:bookmarkEnd w:id="1"/>
@@ -277,7 +280,7 @@
 </file>
 
 <file path=word/endnotes.xml><?xml version="1.0" encoding="utf-8"?>
-<w:endnotes xmlns:wpc="http://schemas.microsoft.com/office/word/2010/wordprocessingCanvas" xmlns:cx="http://schemas.microsoft.com/office/drawing/2014/chartex" xmlns:cx1="http://schemas.microsoft.com/office/drawing/2015/9/8/chartex" xmlns:cx2="http://schemas.microsoft.com/office/drawing/2015/10/21/chartex" xmlns:cx3="http://schemas.microsoft.com/office/drawing/2016/5/9/chartex" xmlns:cx4="http://schemas.microsoft.com/office/drawing/2016/5/10/chartex" xmlns:cx5="http://schemas.microsoft.com/office/drawing/2016/5/11/chartex" xmlns:cx6="http://schemas.microsoft.com/office/drawing/2016/5/12/chartex" xmlns:cx7="http://schemas.microsoft.com/office/drawing/2016/5/13/chartex" xmlns:cx8="http://schemas.microsoft.com/office/drawing/2016/5/14/chartex" xmlns:mc="http://schemas.openxmlformats.org/markup-compatibility/2006" xmlns:aink="http://schemas.microsoft.com/office/drawing/2016/ink" xmlns:am3d="http://schemas.microsoft.com/office/drawing/2017/model3d" xmlns:o="urn:schemas-microsoft-com:office:office" xmlns:r="http://schemas.openxmlformats.org/officeDocument/2006/relationships" xmlns:m="http://schemas.openxmlformats.org/officeDocument/2006/math" xmlns:v="urn:schemas-microsoft-com:vml" xmlns:wp14="http://schemas.microsoft.com/office/word/2010/wordprocessingDrawing" xmlns:wp="http://schemas.openxmlformats.org/drawingml/2006/wordprocessingDrawing" xmlns:w10="urn:schemas-microsoft-com:office:word" xmlns:w="http://schemas.openxmlformats.org/wordprocessingml/2006/main" xmlns:w14="http://schemas.microsoft.com/office/word/2010/wordml" xmlns:w15="http://schemas.microsoft.com/office/word/2012/wordml" xmlns:w16cex="http://schemas.microsoft.com/office/word/2018/wordml/cex" xmlns:w16cid="http://schemas.microsoft.com/office/word/2016/wordml/cid" xmlns:w16="http://schemas.microsoft.com/office/word/2018/wordml" xmlns:w16sdtdh="http://schemas.microsoft.com/office/word/2020/wordml/sdtdatahash" xmlns:w16se="http://schemas.microsoft.com/office/word/2015/wordml/symex" xmlns:wpg="http://schemas.microsoft.com/office/word/2010/wordprocessingGroup" xmlns:wpi="http://schemas.microsoft.com/office/word/2010/wordprocessingInk" xmlns:wne="http://schemas.microsoft.com/office/word/2006/wordml" xmlns:wps="http://schemas.microsoft.com/office/word/2010/wordprocessingShape" mc:Ignorable="w14 w15 w16se w16cid w16 w16cex w16sdtdh wp14">
+<w:endnotes xmlns:wpc="http://schemas.microsoft.com/office/word/2010/wordprocessingCanvas" xmlns:cx="http://schemas.microsoft.com/office/drawing/2014/chartex" xmlns:cx1="http://schemas.microsoft.com/office/drawing/2015/9/8/chartex" xmlns:cx2="http://schemas.microsoft.com/office/drawing/2015/10/21/chartex" xmlns:cx3="http://schemas.microsoft.com/office/drawing/2016/5/9/chartex" xmlns:cx4="http://schemas.microsoft.com/office/drawing/2016/5/10/chartex" xmlns:cx5="http://schemas.microsoft.com/office/drawing/2016/5/11/chartex" xmlns:cx6="http://schemas.microsoft.com/office/drawing/2016/5/12/chartex" xmlns:cx7="http://schemas.microsoft.com/office/drawing/2016/5/13/chartex" xmlns:cx8="http://schemas.microsoft.com/office/drawing/2016/5/14/chartex" xmlns:mc="http://schemas.openxmlformats.org/markup-compatibility/2006" xmlns:aink="http://schemas.microsoft.com/office/drawing/2016/ink" xmlns:am3d="http://schemas.microsoft.com/office/drawing/2017/model3d" xmlns:o="urn:schemas-microsoft-com:office:office" xmlns:oel="http://schemas.microsoft.com/office/2019/extlst" xmlns:r="http://schemas.openxmlformats.org/officeDocument/2006/relationships" xmlns:m="http://schemas.openxmlformats.org/officeDocument/2006/math" xmlns:v="urn:schemas-microsoft-com:vml" xmlns:wp14="http://schemas.microsoft.com/office/word/2010/wordprocessingDrawing" xmlns:wp="http://schemas.openxmlformats.org/drawingml/2006/wordprocessingDrawing" xmlns:w10="urn:schemas-microsoft-com:office:word" xmlns:w="http://schemas.openxmlformats.org/wordprocessingml/2006/main" xmlns:w14="http://schemas.microsoft.com/office/word/2010/wordml" xmlns:w15="http://schemas.microsoft.com/office/word/2012/wordml" xmlns:w16cex="http://schemas.microsoft.com/office/word/2018/wordml/cex" xmlns:w16cid="http://schemas.microsoft.com/office/word/2016/wordml/cid" xmlns:w16="http://schemas.microsoft.com/office/word/2018/wordml" xmlns:w16sdtdh="http://schemas.microsoft.com/office/word/2020/wordml/sdtdatahash" xmlns:w16se="http://schemas.microsoft.com/office/word/2015/wordml/symex" xmlns:wpg="http://schemas.microsoft.com/office/word/2010/wordprocessingGroup" xmlns:wpi="http://schemas.microsoft.com/office/word/2010/wordprocessingInk" xmlns:wne="http://schemas.microsoft.com/office/word/2006/wordml" xmlns:wps="http://schemas.microsoft.com/office/word/2010/wordprocessingShape" mc:Ignorable="w14 w15 w16se w16cid w16 w16cex w16sdtdh wp14">
   <w:endnote w:type="separator" w:id="-1">
     <w:p>
       <w:pPr>
@@ -302,7 +305,7 @@
 </file>
 
 <file path=word/footer1.xml><?xml version="1.0" encoding="utf-8"?>
-<w:ftr xmlns:wpc="http://schemas.microsoft.com/office/word/2010/wordprocessingCanvas" xmlns:cx="http://schemas.microsoft.com/office/drawing/2014/chartex" xmlns:cx1="http://schemas.microsoft.com/office/drawing/2015/9/8/chartex" xmlns:cx2="http://schemas.microsoft.com/office/drawing/2015/10/21/chartex" xmlns:cx3="http://schemas.microsoft.com/office/drawing/2016/5/9/chartex" xmlns:cx4="http://schemas.microsoft.com/office/drawing/2016/5/10/chartex" xmlns:cx5="http://schemas.microsoft.com/office/drawing/2016/5/11/chartex" xmlns:cx6="http://schemas.microsoft.com/office/drawing/2016/5/12/chartex" xmlns:cx7="http://schemas.microsoft.com/office/drawing/2016/5/13/chartex" xmlns:cx8="http://schemas.microsoft.com/office/drawing/2016/5/14/chartex" xmlns:mc="http://schemas.openxmlformats.org/markup-compatibility/2006" xmlns:aink="http://schemas.microsoft.com/office/drawing/2016/ink" xmlns:am3d="http://schemas.microsoft.com/office/drawing/2017/model3d" xmlns:o="urn:schemas-microsoft-com:office:office" xmlns:r="http://schemas.openxmlformats.org/officeDocument/2006/relationships" xmlns:m="http://schemas.openxmlformats.org/officeDocument/2006/math" xmlns:v="urn:schemas-microsoft-com:vml" xmlns:wp14="http://schemas.microsoft.com/office/word/2010/wordprocessingDrawing" xmlns:wp="http://schemas.openxmlformats.org/drawingml/2006/wordprocessingDrawing" xmlns:w10="urn:schemas-microsoft-com:office:word" xmlns:w="http://schemas.openxmlformats.org/wordprocessingml/2006/main" xmlns:w14="http://schemas.microsoft.com/office/word/2010/wordml" xmlns:w15="http://schemas.microsoft.com/office/word/2012/wordml" xmlns:w16cex="http://schemas.microsoft.com/office/word/2018/wordml/cex" xmlns:w16cid="http://schemas.microsoft.com/office/word/2016/wordml/cid" xmlns:w16="http://schemas.microsoft.com/office/word/2018/wordml" xmlns:w16sdtdh="http://schemas.microsoft.com/office/word/2020/wordml/sdtdatahash" xmlns:w16se="http://schemas.microsoft.com/office/word/2015/wordml/symex" xmlns:wpg="http://schemas.microsoft.com/office/word/2010/wordprocessingGroup" xmlns:wpi="http://schemas.microsoft.com/office/word/2010/wordprocessingInk" xmlns:wne="http://schemas.microsoft.com/office/word/2006/wordml" xmlns:wps="http://schemas.microsoft.com/office/word/2010/wordprocessingShape" mc:Ignorable="w14 w15 w16se w16cid w16 w16cex w16sdtdh wp14">
+<w:ftr xmlns:wpc="http://schemas.microsoft.com/office/word/2010/wordprocessingCanvas" xmlns:cx="http://schemas.microsoft.com/office/drawing/2014/chartex" xmlns:cx1="http://schemas.microsoft.com/office/drawing/2015/9/8/chartex" xmlns:cx2="http://schemas.microsoft.com/office/drawing/2015/10/21/chartex" xmlns:cx3="http://schemas.microsoft.com/office/drawing/2016/5/9/chartex" xmlns:cx4="http://schemas.microsoft.com/office/drawing/2016/5/10/chartex" xmlns:cx5="http://schemas.microsoft.com/office/drawing/2016/5/11/chartex" xmlns:cx6="http://schemas.microsoft.com/office/drawing/2016/5/12/chartex" xmlns:cx7="http://schemas.microsoft.com/office/drawing/2016/5/13/chartex" xmlns:cx8="http://schemas.microsoft.com/office/drawing/2016/5/14/chartex" xmlns:mc="http://schemas.openxmlformats.org/markup-compatibility/2006" xmlns:aink="http://schemas.microsoft.com/office/drawing/2016/ink" xmlns:am3d="http://schemas.microsoft.com/office/drawing/2017/model3d" xmlns:o="urn:schemas-microsoft-com:office:office" xmlns:oel="http://schemas.microsoft.com/office/2019/extlst" xmlns:r="http://schemas.openxmlformats.org/officeDocument/2006/relationships" xmlns:m="http://schemas.openxmlformats.org/officeDocument/2006/math" xmlns:v="urn:schemas-microsoft-com:vml" xmlns:wp14="http://schemas.microsoft.com/office/word/2010/wordprocessingDrawing" xmlns:wp="http://schemas.openxmlformats.org/drawingml/2006/wordprocessingDrawing" xmlns:w10="urn:schemas-microsoft-com:office:word" xmlns:w="http://schemas.openxmlformats.org/wordprocessingml/2006/main" xmlns:w14="http://schemas.microsoft.com/office/word/2010/wordml" xmlns:w15="http://schemas.microsoft.com/office/word/2012/wordml" xmlns:w16cex="http://schemas.microsoft.com/office/word/2018/wordml/cex" xmlns:w16cid="http://schemas.microsoft.com/office/word/2016/wordml/cid" xmlns:w16="http://schemas.microsoft.com/office/word/2018/wordml" xmlns:w16sdtdh="http://schemas.microsoft.com/office/word/2020/wordml/sdtdatahash" xmlns:w16se="http://schemas.microsoft.com/office/word/2015/wordml/symex" xmlns:wpg="http://schemas.microsoft.com/office/word/2010/wordprocessingGroup" xmlns:wpi="http://schemas.microsoft.com/office/word/2010/wordprocessingInk" xmlns:wne="http://schemas.microsoft.com/office/word/2006/wordml" xmlns:wps="http://schemas.microsoft.com/office/word/2010/wordprocessingShape" mc:Ignorable="w14 w15 w16se w16cid w16 w16cex w16sdtdh wp14">
   <w:p>
     <w:pPr>
       <w:pStyle w:val="Footer"/>
@@ -312,7 +315,7 @@
 </file>
 
 <file path=word/footer2.xml><?xml version="1.0" encoding="utf-8"?>
-<w:ftr xmlns:wpc="http://schemas.microsoft.com/office/word/2010/wordprocessingCanvas" xmlns:cx="http://schemas.microsoft.com/office/drawing/2014/chartex" xmlns:cx1="http://schemas.microsoft.com/office/drawing/2015/9/8/chartex" xmlns:cx2="http://schemas.microsoft.com/office/drawing/2015/10/21/chartex" xmlns:cx3="http://schemas.microsoft.com/office/drawing/2016/5/9/chartex" xmlns:cx4="http://schemas.microsoft.com/office/drawing/2016/5/10/chartex" xmlns:cx5="http://schemas.microsoft.com/office/drawing/2016/5/11/chartex" xmlns:cx6="http://schemas.microsoft.com/office/drawing/2016/5/12/chartex" xmlns:cx7="http://schemas.microsoft.com/office/drawing/2016/5/13/chartex" xmlns:cx8="http://schemas.microsoft.com/office/drawing/2016/5/14/chartex" xmlns:mc="http://schemas.openxmlformats.org/markup-compatibility/2006" xmlns:aink="http://schemas.microsoft.com/office/drawing/2016/ink" xmlns:am3d="http://schemas.microsoft.com/office/drawing/2017/model3d" xmlns:o="urn:schemas-microsoft-com:office:office" xmlns:r="http://schemas.openxmlformats.org/officeDocument/2006/relationships" xmlns:m="http://schemas.openxmlformats.org/officeDocument/2006/math" xmlns:v="urn:schemas-microsoft-com:vml" xmlns:wp14="http://schemas.microsoft.com/office/word/2010/wordprocessingDrawing" xmlns:wp="http://schemas.openxmlformats.org/drawingml/2006/wordprocessingDrawing" xmlns:w10="urn:schemas-microsoft-com:office:word" xmlns:w="http://schemas.openxmlformats.org/wordprocessingml/2006/main" xmlns:w14="http://schemas.microsoft.com/office/word/2010/wordml" xmlns:w15="http://schemas.microsoft.com/office/word/2012/wordml" xmlns:w16cex="http://schemas.microsoft.com/office/word/2018/wordml/cex" xmlns:w16cid="http://schemas.microsoft.com/office/word/2016/wordml/cid" xmlns:w16="http://schemas.microsoft.com/office/word/2018/wordml" xmlns:w16sdtdh="http://schemas.microsoft.com/office/word/2020/wordml/sdtdatahash" xmlns:w16se="http://schemas.microsoft.com/office/word/2015/wordml/symex" xmlns:wpg="http://schemas.microsoft.com/office/word/2010/wordprocessingGroup" xmlns:wpi="http://schemas.microsoft.com/office/word/2010/wordprocessingInk" xmlns:wne="http://schemas.microsoft.com/office/word/2006/wordml" xmlns:wps="http://schemas.microsoft.com/office/word/2010/wordprocessingShape" mc:Ignorable="w14 w15 w16se w16cid w16 w16cex w16sdtdh wp14">
+<w:ftr xmlns:wpc="http://schemas.microsoft.com/office/word/2010/wordprocessingCanvas" xmlns:cx="http://schemas.microsoft.com/office/drawing/2014/chartex" xmlns:cx1="http://schemas.microsoft.com/office/drawing/2015/9/8/chartex" xmlns:cx2="http://schemas.microsoft.com/office/drawing/2015/10/21/chartex" xmlns:cx3="http://schemas.microsoft.com/office/drawing/2016/5/9/chartex" xmlns:cx4="http://schemas.microsoft.com/office/drawing/2016/5/10/chartex" xmlns:cx5="http://schemas.microsoft.com/office/drawing/2016/5/11/chartex" xmlns:cx6="http://schemas.microsoft.com/office/drawing/2016/5/12/chartex" xmlns:cx7="http://schemas.microsoft.com/office/drawing/2016/5/13/chartex" xmlns:cx8="http://schemas.microsoft.com/office/drawing/2016/5/14/chartex" xmlns:mc="http://schemas.openxmlformats.org/markup-compatibility/2006" xmlns:aink="http://schemas.microsoft.com/office/drawing/2016/ink" xmlns:am3d="http://schemas.microsoft.com/office/drawing/2017/model3d" xmlns:o="urn:schemas-microsoft-com:office:office" xmlns:oel="http://schemas.microsoft.com/office/2019/extlst" xmlns:r="http://schemas.openxmlformats.org/officeDocument/2006/relationships" xmlns:m="http://schemas.openxmlformats.org/officeDocument/2006/math" xmlns:v="urn:schemas-microsoft-com:vml" xmlns:wp14="http://schemas.microsoft.com/office/word/2010/wordprocessingDrawing" xmlns:wp="http://schemas.openxmlformats.org/drawingml/2006/wordprocessingDrawing" xmlns:w10="urn:schemas-microsoft-com:office:word" xmlns:w="http://schemas.openxmlformats.org/wordprocessingml/2006/main" xmlns:w14="http://schemas.microsoft.com/office/word/2010/wordml" xmlns:w15="http://schemas.microsoft.com/office/word/2012/wordml" xmlns:w16cex="http://schemas.microsoft.com/office/word/2018/wordml/cex" xmlns:w16cid="http://schemas.microsoft.com/office/word/2016/wordml/cid" xmlns:w16="http://schemas.microsoft.com/office/word/2018/wordml" xmlns:w16sdtdh="http://schemas.microsoft.com/office/word/2020/wordml/sdtdatahash" xmlns:w16se="http://schemas.microsoft.com/office/word/2015/wordml/symex" xmlns:wpg="http://schemas.microsoft.com/office/word/2010/wordprocessingGroup" xmlns:wpi="http://schemas.microsoft.com/office/word/2010/wordprocessingInk" xmlns:wne="http://schemas.microsoft.com/office/word/2006/wordml" xmlns:wps="http://schemas.microsoft.com/office/word/2010/wordprocessingShape" mc:Ignorable="w14 w15 w16se w16cid w16 w16cex w16sdtdh wp14">
   <w:p>
     <w:pPr>
       <w:pStyle w:val="Footer"/>
@@ -322,7 +325,7 @@
 </file>
 
 <file path=word/footer3.xml><?xml version="1.0" encoding="utf-8"?>
-<w:ftr xmlns:wpc="http://schemas.microsoft.com/office/word/2010/wordprocessingCanvas" xmlns:cx="http://schemas.microsoft.com/office/drawing/2014/chartex" xmlns:cx1="http://schemas.microsoft.com/office/drawing/2015/9/8/chartex" xmlns:cx2="http://schemas.microsoft.com/office/drawing/2015/10/21/chartex" xmlns:cx3="http://schemas.microsoft.com/office/drawing/2016/5/9/chartex" xmlns:cx4="http://schemas.microsoft.com/office/drawing/2016/5/10/chartex" xmlns:cx5="http://schemas.microsoft.com/office/drawing/2016/5/11/chartex" xmlns:cx6="http://schemas.microsoft.com/office/drawing/2016/5/12/chartex" xmlns:cx7="http://schemas.microsoft.com/office/drawing/2016/5/13/chartex" xmlns:cx8="http://schemas.microsoft.com/office/drawing/2016/5/14/chartex" xmlns:mc="http://schemas.openxmlformats.org/markup-compatibility/2006" xmlns:aink="http://schemas.microsoft.com/office/drawing/2016/ink" xmlns:am3d="http://schemas.microsoft.com/office/drawing/2017/model3d" xmlns:o="urn:schemas-microsoft-com:office:office" xmlns:r="http://schemas.openxmlformats.org/officeDocument/2006/relationships" xmlns:m="http://schemas.openxmlformats.org/officeDocument/2006/math" xmlns:v="urn:schemas-microsoft-com:vml" xmlns:wp14="http://schemas.microsoft.com/office/word/2010/wordprocessingDrawing" xmlns:wp="http://schemas.openxmlformats.org/drawingml/2006/wordprocessingDrawing" xmlns:w10="urn:schemas-microsoft-com:office:word" xmlns:w="http://schemas.openxmlformats.org/wordprocessingml/2006/main" xmlns:w14="http://schemas.microsoft.com/office/word/2010/wordml" xmlns:w15="http://schemas.microsoft.com/office/word/2012/wordml" xmlns:w16cex="http://schemas.microsoft.com/office/word/2018/wordml/cex" xmlns:w16cid="http://schemas.microsoft.com/office/word/2016/wordml/cid" xmlns:w16="http://schemas.microsoft.com/office/word/2018/wordml" xmlns:w16sdtdh="http://schemas.microsoft.com/office/word/2020/wordml/sdtdatahash" xmlns:w16se="http://schemas.microsoft.com/office/word/2015/wordml/symex" xmlns:wpg="http://schemas.microsoft.com/office/word/2010/wordprocessingGroup" xmlns:wpi="http://schemas.microsoft.com/office/word/2010/wordprocessingInk" xmlns:wne="http://schemas.microsoft.com/office/word/2006/wordml" xmlns:wps="http://schemas.microsoft.com/office/word/2010/wordprocessingShape" mc:Ignorable="w14 w15 w16se w16cid w16 w16cex w16sdtdh wp14">
+<w:ftr xmlns:wpc="http://schemas.microsoft.com/office/word/2010/wordprocessingCanvas" xmlns:cx="http://schemas.microsoft.com/office/drawing/2014/chartex" xmlns:cx1="http://schemas.microsoft.com/office/drawing/2015/9/8/chartex" xmlns:cx2="http://schemas.microsoft.com/office/drawing/2015/10/21/chartex" xmlns:cx3="http://schemas.microsoft.com/office/drawing/2016/5/9/chartex" xmlns:cx4="http://schemas.microsoft.com/office/drawing/2016/5/10/chartex" xmlns:cx5="http://schemas.microsoft.com/office/drawing/2016/5/11/chartex" xmlns:cx6="http://schemas.microsoft.com/office/drawing/2016/5/12/chartex" xmlns:cx7="http://schemas.microsoft.com/office/drawing/2016/5/13/chartex" xmlns:cx8="http://schemas.microsoft.com/office/drawing/2016/5/14/chartex" xmlns:mc="http://schemas.openxmlformats.org/markup-compatibility/2006" xmlns:aink="http://schemas.microsoft.com/office/drawing/2016/ink" xmlns:am3d="http://schemas.microsoft.com/office/drawing/2017/model3d" xmlns:o="urn:schemas-microsoft-com:office:office" xmlns:oel="http://schemas.microsoft.com/office/2019/extlst" xmlns:r="http://schemas.openxmlformats.org/officeDocument/2006/relationships" xmlns:m="http://schemas.openxmlformats.org/officeDocument/2006/math" xmlns:v="urn:schemas-microsoft-com:vml" xmlns:wp14="http://schemas.microsoft.com/office/word/2010/wordprocessingDrawing" xmlns:wp="http://schemas.openxmlformats.org/drawingml/2006/wordprocessingDrawing" xmlns:w10="urn:schemas-microsoft-com:office:word" xmlns:w="http://schemas.openxmlformats.org/wordprocessingml/2006/main" xmlns:w14="http://schemas.microsoft.com/office/word/2010/wordml" xmlns:w15="http://schemas.microsoft.com/office/word/2012/wordml" xmlns:w16cex="http://schemas.microsoft.com/office/word/2018/wordml/cex" xmlns:w16cid="http://schemas.microsoft.com/office/word/2016/wordml/cid" xmlns:w16="http://schemas.microsoft.com/office/word/2018/wordml" xmlns:w16sdtdh="http://schemas.microsoft.com/office/word/2020/wordml/sdtdatahash" xmlns:w16se="http://schemas.microsoft.com/office/word/2015/wordml/symex" xmlns:wpg="http://schemas.microsoft.com/office/word/2010/wordprocessingGroup" xmlns:wpi="http://schemas.microsoft.com/office/word/2010/wordprocessingInk" xmlns:wne="http://schemas.microsoft.com/office/word/2006/wordml" xmlns:wps="http://schemas.microsoft.com/office/word/2010/wordprocessingShape" mc:Ignorable="w14 w15 w16se w16cid w16 w16cex w16sdtdh wp14">
   <w:p>
     <w:pPr>
       <w:pStyle w:val="Footer"/>
@@ -415,7 +418,7 @@
 </file>
 
 <file path=word/footnotes.xml><?xml version="1.0" encoding="utf-8"?>
-<w:footnotes xmlns:wpc="http://schemas.microsoft.com/office/word/2010/wordprocessingCanvas" xmlns:cx="http://schemas.microsoft.com/office/drawing/2014/chartex" xmlns:cx1="http://schemas.microsoft.com/office/drawing/2015/9/8/chartex" xmlns:cx2="http://schemas.microsoft.com/office/drawing/2015/10/21/chartex" xmlns:cx3="http://schemas.microsoft.com/office/drawing/2016/5/9/chartex" xmlns:cx4="http://schemas.microsoft.com/office/drawing/2016/5/10/chartex" xmlns:cx5="http://schemas.microsoft.com/office/drawing/2016/5/11/chartex" xmlns:cx6="http://schemas.microsoft.com/office/drawing/2016/5/12/chartex" xmlns:cx7="http://schemas.microsoft.com/office/drawing/2016/5/13/chartex" xmlns:cx8="http://schemas.microsoft.com/office/drawing/2016/5/14/chartex" xmlns:mc="http://schemas.openxmlformats.org/markup-compatibility/2006" xmlns:aink="http://schemas.microsoft.com/office/drawing/2016/ink" xmlns:am3d="http://schemas.microsoft.com/office/drawing/2017/model3d" xmlns:o="urn:schemas-microsoft-com:office:office" xmlns:r="http://schemas.openxmlformats.org/officeDocument/2006/relationships" xmlns:m="http://schemas.openxmlformats.org/officeDocument/2006/math" xmlns:v="urn:schemas-microsoft-com:vml" xmlns:wp14="http://schemas.microsoft.com/office/word/2010/wordprocessingDrawing" xmlns:wp="http://schemas.openxmlformats.org/drawingml/2006/wordprocessingDrawing" xmlns:w10="urn:schemas-microsoft-com:office:word" xmlns:w="http://schemas.openxmlformats.org/wordprocessingml/2006/main" xmlns:w14="http://schemas.microsoft.com/office/word/2010/wordml" xmlns:w15="http://schemas.microsoft.com/office/word/2012/wordml" xmlns:w16cex="http://schemas.microsoft.com/office/word/2018/wordml/cex" xmlns:w16cid="http://schemas.microsoft.com/office/word/2016/wordml/cid" xmlns:w16="http://schemas.microsoft.com/office/word/2018/wordml" xmlns:w16sdtdh="http://schemas.microsoft.com/office/word/2020/wordml/sdtdatahash" xmlns:w16se="http://schemas.microsoft.com/office/word/2015/wordml/symex" xmlns:wpg="http://schemas.microsoft.com/office/word/2010/wordprocessingGroup" xmlns:wpi="http://schemas.microsoft.com/office/word/2010/wordprocessingInk" xmlns:wne="http://schemas.microsoft.com/office/word/2006/wordml" xmlns:wps="http://schemas.microsoft.com/office/word/2010/wordprocessingShape" mc:Ignorable="w14 w15 w16se w16cid w16 w16cex w16sdtdh wp14">
+<w:footnotes xmlns:wpc="http://schemas.microsoft.com/office/word/2010/wordprocessingCanvas" xmlns:cx="http://schemas.microsoft.com/office/drawing/2014/chartex" xmlns:cx1="http://schemas.microsoft.com/office/drawing/2015/9/8/chartex" xmlns:cx2="http://schemas.microsoft.com/office/drawing/2015/10/21/chartex" xmlns:cx3="http://schemas.microsoft.com/office/drawing/2016/5/9/chartex" xmlns:cx4="http://schemas.microsoft.com/office/drawing/2016/5/10/chartex" xmlns:cx5="http://schemas.microsoft.com/office/drawing/2016/5/11/chartex" xmlns:cx6="http://schemas.microsoft.com/office/drawing/2016/5/12/chartex" xmlns:cx7="http://schemas.microsoft.com/office/drawing/2016/5/13/chartex" xmlns:cx8="http://schemas.microsoft.com/office/drawing/2016/5/14/chartex" xmlns:mc="http://schemas.openxmlformats.org/markup-compatibility/2006" xmlns:aink="http://schemas.microsoft.com/office/drawing/2016/ink" xmlns:am3d="http://schemas.microsoft.com/office/drawing/2017/model3d" xmlns:o="urn:schemas-microsoft-com:office:office" xmlns:oel="http://schemas.microsoft.com/office/2019/extlst" xmlns:r="http://schemas.openxmlformats.org/officeDocument/2006/relationships" xmlns:m="http://schemas.openxmlformats.org/officeDocument/2006/math" xmlns:v="urn:schemas-microsoft-com:vml" xmlns:wp14="http://schemas.microsoft.com/office/word/2010/wordprocessingDrawing" xmlns:wp="http://schemas.openxmlformats.org/drawingml/2006/wordprocessingDrawing" xmlns:w10="urn:schemas-microsoft-com:office:word" xmlns:w="http://schemas.openxmlformats.org/wordprocessingml/2006/main" xmlns:w14="http://schemas.microsoft.com/office/word/2010/wordml" xmlns:w15="http://schemas.microsoft.com/office/word/2012/wordml" xmlns:w16cex="http://schemas.microsoft.com/office/word/2018/wordml/cex" xmlns:w16cid="http://schemas.microsoft.com/office/word/2016/wordml/cid" xmlns:w16="http://schemas.microsoft.com/office/word/2018/wordml" xmlns:w16sdtdh="http://schemas.microsoft.com/office/word/2020/wordml/sdtdatahash" xmlns:w16se="http://schemas.microsoft.com/office/word/2015/wordml/symex" xmlns:wpg="http://schemas.microsoft.com/office/word/2010/wordprocessingGroup" xmlns:wpi="http://schemas.microsoft.com/office/word/2010/wordprocessingInk" xmlns:wne="http://schemas.microsoft.com/office/word/2006/wordml" xmlns:wps="http://schemas.microsoft.com/office/word/2010/wordprocessingShape" mc:Ignorable="w14 w15 w16se w16cid w16 w16cex w16sdtdh wp14">
   <w:footnote w:type="separator" w:id="-1">
     <w:p>
       <w:r>
@@ -434,7 +437,7 @@
 </file>
 
 <file path=word/header1.xml><?xml version="1.0" encoding="utf-8"?>
-<w:hdr xmlns:wpc="http://schemas.microsoft.com/office/word/2010/wordprocessingCanvas" xmlns:cx="http://schemas.microsoft.com/office/drawing/2014/chartex" xmlns:cx1="http://schemas.microsoft.com/office/drawing/2015/9/8/chartex" xmlns:cx2="http://schemas.microsoft.com/office/drawing/2015/10/21/chartex" xmlns:cx3="http://schemas.microsoft.com/office/drawing/2016/5/9/chartex" xmlns:cx4="http://schemas.microsoft.com/office/drawing/2016/5/10/chartex" xmlns:cx5="http://schemas.microsoft.com/office/drawing/2016/5/11/chartex" xmlns:cx6="http://schemas.microsoft.com/office/drawing/2016/5/12/chartex" xmlns:cx7="http://schemas.microsoft.com/office/drawing/2016/5/13/chartex" xmlns:cx8="http://schemas.microsoft.com/office/drawing/2016/5/14/chartex" xmlns:mc="http://schemas.openxmlformats.org/markup-compatibility/2006" xmlns:aink="http://schemas.microsoft.com/office/drawing/2016/ink" xmlns:am3d="http://schemas.microsoft.com/office/drawing/2017/model3d" xmlns:o="urn:schemas-microsoft-com:office:office" xmlns:r="http://schemas.openxmlformats.org/officeDocument/2006/relationships" xmlns:m="http://schemas.openxmlformats.org/officeDocument/2006/math" xmlns:v="urn:schemas-microsoft-com:vml" xmlns:wp14="http://schemas.microsoft.com/office/word/2010/wordprocessingDrawing" xmlns:wp="http://schemas.openxmlformats.org/drawingml/2006/wordprocessingDrawing" xmlns:w10="urn:schemas-microsoft-com:office:word" xmlns:w="http://schemas.openxmlformats.org/wordprocessingml/2006/main" xmlns:w14="http://schemas.microsoft.com/office/word/2010/wordml" xmlns:w15="http://schemas.microsoft.com/office/word/2012/wordml" xmlns:w16cex="http://schemas.microsoft.com/office/word/2018/wordml/cex" xmlns:w16cid="http://schemas.microsoft.com/office/word/2016/wordml/cid" xmlns:w16="http://schemas.microsoft.com/office/word/2018/wordml" xmlns:w16sdtdh="http://schemas.microsoft.com/office/word/2020/wordml/sdtdatahash" xmlns:w16se="http://schemas.microsoft.com/office/word/2015/wordml/symex" xmlns:wpg="http://schemas.microsoft.com/office/word/2010/wordprocessingGroup" xmlns:wpi="http://schemas.microsoft.com/office/word/2010/wordprocessingInk" xmlns:wne="http://schemas.microsoft.com/office/word/2006/wordml" xmlns:wps="http://schemas.microsoft.com/office/word/2010/wordprocessingShape" mc:Ignorable="w14 w15 w16se w16cid w16 w16cex w16sdtdh wp14">
+<w:hdr xmlns:wpc="http://schemas.microsoft.com/office/word/2010/wordprocessingCanvas" xmlns:cx="http://schemas.microsoft.com/office/drawing/2014/chartex" xmlns:cx1="http://schemas.microsoft.com/office/drawing/2015/9/8/chartex" xmlns:cx2="http://schemas.microsoft.com/office/drawing/2015/10/21/chartex" xmlns:cx3="http://schemas.microsoft.com/office/drawing/2016/5/9/chartex" xmlns:cx4="http://schemas.microsoft.com/office/drawing/2016/5/10/chartex" xmlns:cx5="http://schemas.microsoft.com/office/drawing/2016/5/11/chartex" xmlns:cx6="http://schemas.microsoft.com/office/drawing/2016/5/12/chartex" xmlns:cx7="http://schemas.microsoft.com/office/drawing/2016/5/13/chartex" xmlns:cx8="http://schemas.microsoft.com/office/drawing/2016/5/14/chartex" xmlns:mc="http://schemas.openxmlformats.org/markup-compatibility/2006" xmlns:aink="http://schemas.microsoft.com/office/drawing/2016/ink" xmlns:am3d="http://schemas.microsoft.com/office/drawing/2017/model3d" xmlns:o="urn:schemas-microsoft-com:office:office" xmlns:oel="http://schemas.microsoft.com/office/2019/extlst" xmlns:r="http://schemas.openxmlformats.org/officeDocument/2006/relationships" xmlns:m="http://schemas.openxmlformats.org/officeDocument/2006/math" xmlns:v="urn:schemas-microsoft-com:vml" xmlns:wp14="http://schemas.microsoft.com/office/word/2010/wordprocessingDrawing" xmlns:wp="http://schemas.openxmlformats.org/drawingml/2006/wordprocessingDrawing" xmlns:w10="urn:schemas-microsoft-com:office:word" xmlns:w="http://schemas.openxmlformats.org/wordprocessingml/2006/main" xmlns:w14="http://schemas.microsoft.com/office/word/2010/wordml" xmlns:w15="http://schemas.microsoft.com/office/word/2012/wordml" xmlns:w16cex="http://schemas.microsoft.com/office/word/2018/wordml/cex" xmlns:w16cid="http://schemas.microsoft.com/office/word/2016/wordml/cid" xmlns:w16="http://schemas.microsoft.com/office/word/2018/wordml" xmlns:w16sdtdh="http://schemas.microsoft.com/office/word/2020/wordml/sdtdatahash" xmlns:w16se="http://schemas.microsoft.com/office/word/2015/wordml/symex" xmlns:wpg="http://schemas.microsoft.com/office/word/2010/wordprocessingGroup" xmlns:wpi="http://schemas.microsoft.com/office/word/2010/wordprocessingInk" xmlns:wne="http://schemas.microsoft.com/office/word/2006/wordml" xmlns:wps="http://schemas.microsoft.com/office/word/2010/wordprocessingShape" mc:Ignorable="w14 w15 w16se w16cid w16 w16cex w16sdtdh wp14">
   <w:p>
     <w:pPr>
       <w:pStyle w:val="Header"/>
@@ -444,7 +447,7 @@
 </file>
 
 <file path=word/header2.xml><?xml version="1.0" encoding="utf-8"?>
-<w:hdr xmlns:wpc="http://schemas.microsoft.com/office/word/2010/wordprocessingCanvas" xmlns:cx="http://schemas.microsoft.com/office/drawing/2014/chartex" xmlns:cx1="http://schemas.microsoft.com/office/drawing/2015/9/8/chartex" xmlns:cx2="http://schemas.microsoft.com/office/drawing/2015/10/21/chartex" xmlns:cx3="http://schemas.microsoft.com/office/drawing/2016/5/9/chartex" xmlns:cx4="http://schemas.microsoft.com/office/drawing/2016/5/10/chartex" xmlns:cx5="http://schemas.microsoft.com/office/drawing/2016/5/11/chartex" xmlns:cx6="http://schemas.microsoft.com/office/drawing/2016/5/12/chartex" xmlns:cx7="http://schemas.microsoft.com/office/drawing/2016/5/13/chartex" xmlns:cx8="http://schemas.microsoft.com/office/drawing/2016/5/14/chartex" xmlns:mc="http://schemas.openxmlformats.org/markup-compatibility/2006" xmlns:aink="http://schemas.microsoft.com/office/drawing/2016/ink" xmlns:am3d="http://schemas.microsoft.com/office/drawing/2017/model3d" xmlns:o="urn:schemas-microsoft-com:office:office" xmlns:r="http://schemas.openxmlformats.org/officeDocument/2006/relationships" xmlns:m="http://schemas.openxmlformats.org/officeDocument/2006/math" xmlns:v="urn:schemas-microsoft-com:vml" xmlns:wp14="http://schemas.microsoft.com/office/word/2010/wordprocessingDrawing" xmlns:wp="http://schemas.openxmlformats.org/drawingml/2006/wordprocessingDrawing" xmlns:w10="urn:schemas-microsoft-com:office:word" xmlns:w="http://schemas.openxmlformats.org/wordprocessingml/2006/main" xmlns:w14="http://schemas.microsoft.com/office/word/2010/wordml" xmlns:w15="http://schemas.microsoft.com/office/word/2012/wordml" xmlns:w16cex="http://schemas.microsoft.com/office/word/2018/wordml/cex" xmlns:w16cid="http://schemas.microsoft.com/office/word/2016/wordml/cid" xmlns:w16="http://schemas.microsoft.com/office/word/2018/wordml" xmlns:w16sdtdh="http://schemas.microsoft.com/office/word/2020/wordml/sdtdatahash" xmlns:w16se="http://schemas.microsoft.com/office/word/2015/wordml/symex" xmlns:wpg="http://schemas.microsoft.com/office/word/2010/wordprocessingGroup" xmlns:wpi="http://schemas.microsoft.com/office/word/2010/wordprocessingInk" xmlns:wne="http://schemas.microsoft.com/office/word/2006/wordml" xmlns:wps="http://schemas.microsoft.com/office/word/2010/wordprocessingShape" mc:Ignorable="w14 w15 w16se w16cid w16 w16cex w16sdtdh wp14">
+<w:hdr xmlns:wpc="http://schemas.microsoft.com/office/word/2010/wordprocessingCanvas" xmlns:cx="http://schemas.microsoft.com/office/drawing/2014/chartex" xmlns:cx1="http://schemas.microsoft.com/office/drawing/2015/9/8/chartex" xmlns:cx2="http://schemas.microsoft.com/office/drawing/2015/10/21/chartex" xmlns:cx3="http://schemas.microsoft.com/office/drawing/2016/5/9/chartex" xmlns:cx4="http://schemas.microsoft.com/office/drawing/2016/5/10/chartex" xmlns:cx5="http://schemas.microsoft.com/office/drawing/2016/5/11/chartex" xmlns:cx6="http://schemas.microsoft.com/office/drawing/2016/5/12/chartex" xmlns:cx7="http://schemas.microsoft.com/office/drawing/2016/5/13/chartex" xmlns:cx8="http://schemas.microsoft.com/office/drawing/2016/5/14/chartex" xmlns:mc="http://schemas.openxmlformats.org/markup-compatibility/2006" xmlns:aink="http://schemas.microsoft.com/office/drawing/2016/ink" xmlns:am3d="http://schemas.microsoft.com/office/drawing/2017/model3d" xmlns:o="urn:schemas-microsoft-com:office:office" xmlns:oel="http://schemas.microsoft.com/office/2019/extlst" xmlns:r="http://schemas.openxmlformats.org/officeDocument/2006/relationships" xmlns:m="http://schemas.openxmlformats.org/officeDocument/2006/math" xmlns:v="urn:schemas-microsoft-com:vml" xmlns:wp14="http://schemas.microsoft.com/office/word/2010/wordprocessingDrawing" xmlns:wp="http://schemas.openxmlformats.org/drawingml/2006/wordprocessingDrawing" xmlns:w10="urn:schemas-microsoft-com:office:word" xmlns:w="http://schemas.openxmlformats.org/wordprocessingml/2006/main" xmlns:w14="http://schemas.microsoft.com/office/word/2010/wordml" xmlns:w15="http://schemas.microsoft.com/office/word/2012/wordml" xmlns:w16cex="http://schemas.microsoft.com/office/word/2018/wordml/cex" xmlns:w16cid="http://schemas.microsoft.com/office/word/2016/wordml/cid" xmlns:w16="http://schemas.microsoft.com/office/word/2018/wordml" xmlns:w16sdtdh="http://schemas.microsoft.com/office/word/2020/wordml/sdtdatahash" xmlns:w16se="http://schemas.microsoft.com/office/word/2015/wordml/symex" xmlns:wpg="http://schemas.microsoft.com/office/word/2010/wordprocessingGroup" xmlns:wpi="http://schemas.microsoft.com/office/word/2010/wordprocessingInk" xmlns:wne="http://schemas.microsoft.com/office/word/2006/wordml" xmlns:wps="http://schemas.microsoft.com/office/word/2010/wordprocessingShape" mc:Ignorable="w14 w15 w16se w16cid w16 w16cex w16sdtdh wp14">
   <w:p>
     <w:pPr>
       <w:pStyle w:val="Header"/>
@@ -454,7 +457,7 @@
 </file>
 
 <file path=word/header3.xml><?xml version="1.0" encoding="utf-8"?>
-<w:hdr xmlns:wpc="http://schemas.microsoft.com/office/word/2010/wordprocessingCanvas" xmlns:cx="http://schemas.microsoft.com/office/drawing/2014/chartex" xmlns:cx1="http://schemas.microsoft.com/office/drawing/2015/9/8/chartex" xmlns:cx2="http://schemas.microsoft.com/office/drawing/2015/10/21/chartex" xmlns:cx3="http://schemas.microsoft.com/office/drawing/2016/5/9/chartex" xmlns:cx4="http://schemas.microsoft.com/office/drawing/2016/5/10/chartex" xmlns:cx5="http://schemas.microsoft.com/office/drawing/2016/5/11/chartex" xmlns:cx6="http://schemas.microsoft.com/office/drawing/2016/5/12/chartex" xmlns:cx7="http://schemas.microsoft.com/office/drawing/2016/5/13/chartex" xmlns:cx8="http://schemas.microsoft.com/office/drawing/2016/5/14/chartex" xmlns:mc="http://schemas.openxmlformats.org/markup-compatibility/2006" xmlns:aink="http://schemas.microsoft.com/office/drawing/2016/ink" xmlns:am3d="http://schemas.microsoft.com/office/drawing/2017/model3d" xmlns:o="urn:schemas-microsoft-com:office:office" xmlns:r="http://schemas.openxmlformats.org/officeDocument/2006/relationships" xmlns:m="http://schemas.openxmlformats.org/officeDocument/2006/math" xmlns:v="urn:schemas-microsoft-com:vml" xmlns:wp14="http://schemas.microsoft.com/office/word/2010/wordprocessingDrawing" xmlns:wp="http://schemas.openxmlformats.org/drawingml/2006/wordprocessingDrawing" xmlns:w10="urn:schemas-microsoft-com:office:word" xmlns:w="http://schemas.openxmlformats.org/wordprocessingml/2006/main" xmlns:w14="http://schemas.microsoft.com/office/word/2010/wordml" xmlns:w15="http://schemas.microsoft.com/office/word/2012/wordml" xmlns:w16cex="http://schemas.microsoft.com/office/word/2018/wordml/cex" xmlns:w16cid="http://schemas.microsoft.com/office/word/2016/wordml/cid" xmlns:w16="http://schemas.microsoft.com/office/word/2018/wordml" xmlns:w16sdtdh="http://schemas.microsoft.com/office/word/2020/wordml/sdtdatahash" xmlns:w16se="http://schemas.microsoft.com/office/word/2015/wordml/symex" xmlns:wpg="http://schemas.microsoft.com/office/word/2010/wordprocessingGroup" xmlns:wpi="http://schemas.microsoft.com/office/word/2010/wordprocessingInk" xmlns:wne="http://schemas.microsoft.com/office/word/2006/wordml" xmlns:wps="http://schemas.microsoft.com/office/word/2010/wordprocessingShape" mc:Ignorable="w14 w15 w16se w16cid w16 w16cex w16sdtdh wp14">
+<w:hdr xmlns:wpc="http://schemas.microsoft.com/office/word/2010/wordprocessingCanvas" xmlns:cx="http://schemas.microsoft.com/office/drawing/2014/chartex" xmlns:cx1="http://schemas.microsoft.com/office/drawing/2015/9/8/chartex" xmlns:cx2="http://schemas.microsoft.com/office/drawing/2015/10/21/chartex" xmlns:cx3="http://schemas.microsoft.com/office/drawing/2016/5/9/chartex" xmlns:cx4="http://schemas.microsoft.com/office/drawing/2016/5/10/chartex" xmlns:cx5="http://schemas.microsoft.com/office/drawing/2016/5/11/chartex" xmlns:cx6="http://schemas.microsoft.com/office/drawing/2016/5/12/chartex" xmlns:cx7="http://schemas.microsoft.com/office/drawing/2016/5/13/chartex" xmlns:cx8="http://schemas.microsoft.com/office/drawing/2016/5/14/chartex" xmlns:mc="http://schemas.openxmlformats.org/markup-compatibility/2006" xmlns:aink="http://schemas.microsoft.com/office/drawing/2016/ink" xmlns:am3d="http://schemas.microsoft.com/office/drawing/2017/model3d" xmlns:o="urn:schemas-microsoft-com:office:office" xmlns:oel="http://schemas.microsoft.com/office/2019/extlst" xmlns:r="http://schemas.openxmlformats.org/officeDocument/2006/relationships" xmlns:m="http://schemas.openxmlformats.org/officeDocument/2006/math" xmlns:v="urn:schemas-microsoft-com:vml" xmlns:wp14="http://schemas.microsoft.com/office/word/2010/wordprocessingDrawing" xmlns:wp="http://schemas.openxmlformats.org/drawingml/2006/wordprocessingDrawing" xmlns:w10="urn:schemas-microsoft-com:office:word" xmlns:w="http://schemas.openxmlformats.org/wordprocessingml/2006/main" xmlns:w14="http://schemas.microsoft.com/office/word/2010/wordml" xmlns:w15="http://schemas.microsoft.com/office/word/2012/wordml" xmlns:w16cex="http://schemas.microsoft.com/office/word/2018/wordml/cex" xmlns:w16cid="http://schemas.microsoft.com/office/word/2016/wordml/cid" xmlns:w16="http://schemas.microsoft.com/office/word/2018/wordml" xmlns:w16sdtdh="http://schemas.microsoft.com/office/word/2020/wordml/sdtdatahash" xmlns:w16se="http://schemas.microsoft.com/office/word/2015/wordml/symex" xmlns:wpg="http://schemas.microsoft.com/office/word/2010/wordprocessingGroup" xmlns:wpi="http://schemas.microsoft.com/office/word/2010/wordprocessingInk" xmlns:wne="http://schemas.microsoft.com/office/word/2006/wordml" xmlns:wps="http://schemas.microsoft.com/office/word/2010/wordprocessingShape" mc:Ignorable="w14 w15 w16se w16cid w16 w16cex w16sdtdh wp14">
   <w:p>
     <w:pPr>
       <w:pStyle w:val="Header"/>
@@ -490,7 +493,7 @@
 </file>
 
 <file path=word/numbering.xml><?xml version="1.0" encoding="utf-8"?>
-<w:numbering xmlns:wpc="http://schemas.microsoft.com/office/word/2010/wordprocessingCanvas" xmlns:cx="http://schemas.microsoft.com/office/drawing/2014/chartex" xmlns:cx1="http://schemas.microsoft.com/office/drawing/2015/9/8/chartex" xmlns:cx2="http://schemas.microsoft.com/office/drawing/2015/10/21/chartex" xmlns:cx3="http://schemas.microsoft.com/office/drawing/2016/5/9/chartex" xmlns:cx4="http://schemas.microsoft.com/office/drawing/2016/5/10/chartex" xmlns:cx5="http://schemas.microsoft.com/office/drawing/2016/5/11/chartex" xmlns:cx6="http://schemas.microsoft.com/office/drawing/2016/5/12/chartex" xmlns:cx7="http://schemas.microsoft.com/office/drawing/2016/5/13/chartex" xmlns:cx8="http://schemas.microsoft.com/office/drawing/2016/5/14/chartex" xmlns:mc="http://schemas.openxmlformats.org/markup-compatibility/2006" xmlns:aink="http://schemas.microsoft.com/office/drawing/2016/ink" xmlns:am3d="http://schemas.microsoft.com/office/drawing/2017/model3d" xmlns:o="urn:schemas-microsoft-com:office:office" xmlns:r="http://schemas.openxmlformats.org/officeDocument/2006/relationships" xmlns:m="http://schemas.openxmlformats.org/officeDocument/2006/math" xmlns:v="urn:schemas-microsoft-com:vml" xmlns:wp14="http://schemas.microsoft.com/office/word/2010/wordprocessingDrawing" xmlns:wp="http://schemas.openxmlformats.org/drawingml/2006/wordprocessingDrawing" xmlns:w10="urn:schemas-microsoft-com:office:word" xmlns:w="http://schemas.openxmlformats.org/wordprocessingml/2006/main" xmlns:w14="http://schemas.microsoft.com/office/word/2010/wordml" xmlns:w15="http://schemas.microsoft.com/office/word/2012/wordml" xmlns:w16cex="http://schemas.microsoft.com/office/word/2018/wordml/cex" xmlns:w16cid="http://schemas.microsoft.com/office/word/2016/wordml/cid" xmlns:w16="http://schemas.microsoft.com/office/word/2018/wordml" xmlns:w16sdtdh="http://schemas.microsoft.com/office/word/2020/wordml/sdtdatahash" xmlns:w16se="http://schemas.microsoft.com/office/word/2015/wordml/symex" xmlns:wpg="http://schemas.microsoft.com/office/word/2010/wordprocessingGroup" xmlns:wpi="http://schemas.microsoft.com/office/word/2010/wordprocessingInk" xmlns:wne="http://schemas.microsoft.com/office/word/2006/wordml" xmlns:wps="http://schemas.microsoft.com/office/word/2010/wordprocessingShape" mc:Ignorable="w14 w15 w16se w16cid w16 w16cex w16sdtdh wp14">
+<w:numbering xmlns:wpc="http://schemas.microsoft.com/office/word/2010/wordprocessingCanvas" xmlns:cx="http://schemas.microsoft.com/office/drawing/2014/chartex" xmlns:cx1="http://schemas.microsoft.com/office/drawing/2015/9/8/chartex" xmlns:cx2="http://schemas.microsoft.com/office/drawing/2015/10/21/chartex" xmlns:cx3="http://schemas.microsoft.com/office/drawing/2016/5/9/chartex" xmlns:cx4="http://schemas.microsoft.com/office/drawing/2016/5/10/chartex" xmlns:cx5="http://schemas.microsoft.com/office/drawing/2016/5/11/chartex" xmlns:cx6="http://schemas.microsoft.com/office/drawing/2016/5/12/chartex" xmlns:cx7="http://schemas.microsoft.com/office/drawing/2016/5/13/chartex" xmlns:cx8="http://schemas.microsoft.com/office/drawing/2016/5/14/chartex" xmlns:mc="http://schemas.openxmlformats.org/markup-compatibility/2006" xmlns:aink="http://schemas.microsoft.com/office/drawing/2016/ink" xmlns:am3d="http://schemas.microsoft.com/office/drawing/2017/model3d" xmlns:o="urn:schemas-microsoft-com:office:office" xmlns:oel="http://schemas.microsoft.com/office/2019/extlst" xmlns:r="http://schemas.openxmlformats.org/officeDocument/2006/relationships" xmlns:m="http://schemas.openxmlformats.org/officeDocument/2006/math" xmlns:v="urn:schemas-microsoft-com:vml" xmlns:wp14="http://schemas.microsoft.com/office/word/2010/wordprocessingDrawing" xmlns:wp="http://schemas.openxmlformats.org/drawingml/2006/wordprocessingDrawing" xmlns:w10="urn:schemas-microsoft-com:office:word" xmlns:w="http://schemas.openxmlformats.org/wordprocessingml/2006/main" xmlns:w14="http://schemas.microsoft.com/office/word/2010/wordml" xmlns:w15="http://schemas.microsoft.com/office/word/2012/wordml" xmlns:w16cex="http://schemas.microsoft.com/office/word/2018/wordml/cex" xmlns:w16cid="http://schemas.microsoft.com/office/word/2016/wordml/cid" xmlns:w16="http://schemas.microsoft.com/office/word/2018/wordml" xmlns:w16sdtdh="http://schemas.microsoft.com/office/word/2020/wordml/sdtdatahash" xmlns:w16se="http://schemas.microsoft.com/office/word/2015/wordml/symex" xmlns:wpg="http://schemas.microsoft.com/office/word/2010/wordprocessingGroup" xmlns:wpi="http://schemas.microsoft.com/office/word/2010/wordprocessingInk" xmlns:wne="http://schemas.microsoft.com/office/word/2006/wordml" xmlns:wps="http://schemas.microsoft.com/office/word/2010/wordprocessingShape" mc:Ignorable="w14 w15 w16se w16cid w16 w16cex w16sdtdh wp14">
   <w:abstractNum w:abstractNumId="0" w15:restartNumberingAfterBreak="0">
     <w:nsid w:val="95C299B2"/>
     <w:multiLevelType w:val="multilevel"/>
@@ -1092,46 +1095,46 @@
       </w:rPr>
     </w:lvl>
   </w:abstractNum>
-  <w:num w:numId="1">
+  <w:num w:numId="1" w16cid:durableId="857505470">
     <w:abstractNumId w:val="2"/>
   </w:num>
-  <w:num w:numId="2">
+  <w:num w:numId="2" w16cid:durableId="70471262">
     <w:abstractNumId w:val="1"/>
   </w:num>
-  <w:num w:numId="3">
+  <w:num w:numId="3" w16cid:durableId="158235016">
     <w:abstractNumId w:val="0"/>
   </w:num>
-  <w:num w:numId="4">
+  <w:num w:numId="4" w16cid:durableId="478308171">
     <w:abstractNumId w:val="3"/>
   </w:num>
-  <w:num w:numId="5">
+  <w:num w:numId="5" w16cid:durableId="806316743">
     <w:abstractNumId w:val="4"/>
   </w:num>
-  <w:num w:numId="6">
+  <w:num w:numId="6" w16cid:durableId="1269586393">
     <w:abstractNumId w:val="5"/>
   </w:num>
-  <w:num w:numId="7">
+  <w:num w:numId="7" w16cid:durableId="364601772">
     <w:abstractNumId w:val="6"/>
   </w:num>
-  <w:num w:numId="8">
+  <w:num w:numId="8" w16cid:durableId="968170035">
     <w:abstractNumId w:val="7"/>
   </w:num>
-  <w:num w:numId="9">
+  <w:num w:numId="9" w16cid:durableId="1944066831">
     <w:abstractNumId w:val="12"/>
   </w:num>
-  <w:num w:numId="10">
+  <w:num w:numId="10" w16cid:durableId="170294297">
     <w:abstractNumId w:val="8"/>
   </w:num>
-  <w:num w:numId="11">
+  <w:num w:numId="11" w16cid:durableId="310330664">
     <w:abstractNumId w:val="9"/>
   </w:num>
-  <w:num w:numId="12">
+  <w:num w:numId="12" w16cid:durableId="1304459445">
     <w:abstractNumId w:val="10"/>
   </w:num>
-  <w:num w:numId="13">
+  <w:num w:numId="13" w16cid:durableId="448740384">
     <w:abstractNumId w:val="11"/>
   </w:num>
-  <w:num w:numId="14">
+  <w:num w:numId="14" w16cid:durableId="2065833711">
     <w:abstractNumId w:val="13"/>
   </w:num>
 </w:numbering>
@@ -1532,7 +1535,7 @@
     <w:uiPriority w:val="9"/>
     <w:unhideWhenUsed/>
     <w:qFormat/>
-    <w:rsid w:val="00795E53"/>
+    <w:rsid w:val="005D299F"/>
     <w:pPr>
       <w:keepNext/>
       <w:keepLines/>
@@ -1545,7 +1548,7 @@
       <w:bCs/>
       <w:color w:val="000000" w:themeColor="text1"/>
       <w:kern w:val="32"/>
-      <w:sz w:val="32"/>
+      <w:sz w:val="28"/>
       <w:szCs w:val="32"/>
     </w:rPr>
   </w:style>
@@ -1556,7 +1559,7 @@
     <w:uiPriority w:val="9"/>
     <w:unhideWhenUsed/>
     <w:qFormat/>
-    <w:rsid w:val="00795E53"/>
+    <w:rsid w:val="005D299F"/>
     <w:pPr>
       <w:keepNext/>
       <w:keepLines/>
@@ -1569,7 +1572,7 @@
       <w:bCs/>
       <w:color w:val="000000" w:themeColor="text1"/>
       <w:kern w:val="28"/>
-      <w:sz w:val="28"/>
+      <w:sz w:val="26"/>
       <w:szCs w:val="28"/>
     </w:rPr>
   </w:style>

</xml_diff>

<commit_message>
remove special formatting for code in Word template
</commit_message>
<xml_diff>
--- a/analysis/templates/phytopath_template.docx
+++ b/analysis/templates/phytopath_template.docx
@@ -181,41 +181,16 @@
     <w:p>
       <w:pPr>
         <w:pStyle w:val="SourceCode"/>
-        <w:rPr>
-          <w:rFonts w:ascii="Courier New" w:hAnsi="Courier New" w:cs="Courier New"/>
-        </w:rPr>
       </w:pPr>
       <w:r>
-        <w:rPr>
-          <w:rStyle w:val="VerbatimChar"/>
-          <w:rFonts w:ascii="Courier New" w:hAnsi="Courier New" w:cs="Courier New"/>
-        </w:rPr>
         <w:t>output:</w:t>
       </w:r>
       <w:r>
-        <w:rPr>
-          <w:rFonts w:ascii="Courier New" w:hAnsi="Courier New" w:cs="Courier New"/>
-        </w:rPr>
         <w:br/>
-      </w:r>
-      <w:r>
-        <w:rPr>
-          <w:rStyle w:val="VerbatimChar"/>
-          <w:rFonts w:ascii="Courier New" w:hAnsi="Courier New" w:cs="Courier New"/>
-        </w:rPr>
         <w:t xml:space="preserve">  word_document:</w:t>
       </w:r>
       <w:r>
-        <w:rPr>
-          <w:rFonts w:ascii="Courier New" w:hAnsi="Courier New" w:cs="Courier New"/>
-        </w:rPr>
         <w:br/>
-      </w:r>
-      <w:r>
-        <w:rPr>
-          <w:rStyle w:val="VerbatimChar"/>
-          <w:rFonts w:ascii="Courier New" w:hAnsi="Courier New" w:cs="Courier New"/>
-        </w:rPr>
         <w:t xml:space="preserve">    reference_docx: templates/template.docx</w:t>
       </w:r>
     </w:p>
@@ -1870,9 +1845,13 @@
     <w:name w:val="Verbatim Char"/>
     <w:basedOn w:val="CaptionChar"/>
     <w:link w:val="SourceCode"/>
-    <w:rPr>
-      <w:rFonts w:ascii="Consolas" w:hAnsi="Consolas"/>
-      <w:sz w:val="22"/>
+    <w:rsid w:val="00F843F8"/>
+    <w:rPr>
+      <w:rFonts w:ascii="Calibri" w:hAnsi="Calibri" w:cs="Times New Roman (Body CS)"/>
+      <w:kern w:val="24"/>
+      <w14:ligatures w14:val="standardContextual"/>
+      <w14:numForm w14:val="oldStyle"/>
+      <w14:numSpacing w14:val="proportional"/>
     </w:rPr>
   </w:style>
   <w:style w:type="character" w:styleId="FootnoteReference">
@@ -1911,8 +1890,8 @@
     <w:name w:val="Source Code"/>
     <w:basedOn w:val="Normal"/>
     <w:link w:val="VerbatimChar"/>
-    <w:pPr>
-      <w:shd w:val="clear" w:color="auto" w:fill="F8F8F8"/>
+    <w:rsid w:val="00F843F8"/>
+    <w:pPr>
       <w:wordWrap w:val="0"/>
     </w:pPr>
   </w:style>
@@ -1920,321 +1899,445 @@
     <w:name w:val="KeywordTok"/>
     <w:basedOn w:val="VerbatimChar"/>
     <w:rPr>
-      <w:rFonts w:ascii="Consolas" w:hAnsi="Consolas"/>
+      <w:rFonts w:ascii="Consolas" w:hAnsi="Consolas" w:cs="Times New Roman (Body CS)"/>
       <w:b/>
       <w:color w:val="204A87"/>
-      <w:sz w:val="22"/>
-      <w:shd w:val="clear" w:color="auto" w:fill="F8F8F8"/>
+      <w:kern w:val="24"/>
+      <w:sz w:val="22"/>
+      <w:shd w:val="clear" w:color="auto" w:fill="F8F8F8"/>
+      <w14:ligatures w14:val="standardContextual"/>
+      <w14:numForm w14:val="oldStyle"/>
+      <w14:numSpacing w14:val="proportional"/>
     </w:rPr>
   </w:style>
   <w:style w:type="character" w:customStyle="1" w:styleId="DataTypeTok">
     <w:name w:val="DataTypeTok"/>
     <w:basedOn w:val="VerbatimChar"/>
     <w:rPr>
-      <w:rFonts w:ascii="Consolas" w:hAnsi="Consolas"/>
+      <w:rFonts w:ascii="Consolas" w:hAnsi="Consolas" w:cs="Times New Roman (Body CS)"/>
       <w:color w:val="204A87"/>
-      <w:sz w:val="22"/>
-      <w:shd w:val="clear" w:color="auto" w:fill="F8F8F8"/>
+      <w:kern w:val="24"/>
+      <w:sz w:val="22"/>
+      <w:shd w:val="clear" w:color="auto" w:fill="F8F8F8"/>
+      <w14:ligatures w14:val="standardContextual"/>
+      <w14:numForm w14:val="oldStyle"/>
+      <w14:numSpacing w14:val="proportional"/>
     </w:rPr>
   </w:style>
   <w:style w:type="character" w:customStyle="1" w:styleId="DecValTok">
     <w:name w:val="DecValTok"/>
     <w:basedOn w:val="VerbatimChar"/>
     <w:rPr>
-      <w:rFonts w:ascii="Consolas" w:hAnsi="Consolas"/>
+      <w:rFonts w:ascii="Consolas" w:hAnsi="Consolas" w:cs="Times New Roman (Body CS)"/>
       <w:color w:val="0000CF"/>
-      <w:sz w:val="22"/>
-      <w:shd w:val="clear" w:color="auto" w:fill="F8F8F8"/>
+      <w:kern w:val="24"/>
+      <w:sz w:val="22"/>
+      <w:shd w:val="clear" w:color="auto" w:fill="F8F8F8"/>
+      <w14:ligatures w14:val="standardContextual"/>
+      <w14:numForm w14:val="oldStyle"/>
+      <w14:numSpacing w14:val="proportional"/>
     </w:rPr>
   </w:style>
   <w:style w:type="character" w:customStyle="1" w:styleId="BaseNTok">
     <w:name w:val="BaseNTok"/>
     <w:basedOn w:val="VerbatimChar"/>
     <w:rPr>
-      <w:rFonts w:ascii="Consolas" w:hAnsi="Consolas"/>
+      <w:rFonts w:ascii="Consolas" w:hAnsi="Consolas" w:cs="Times New Roman (Body CS)"/>
       <w:color w:val="0000CF"/>
-      <w:sz w:val="22"/>
-      <w:shd w:val="clear" w:color="auto" w:fill="F8F8F8"/>
+      <w:kern w:val="24"/>
+      <w:sz w:val="22"/>
+      <w:shd w:val="clear" w:color="auto" w:fill="F8F8F8"/>
+      <w14:ligatures w14:val="standardContextual"/>
+      <w14:numForm w14:val="oldStyle"/>
+      <w14:numSpacing w14:val="proportional"/>
     </w:rPr>
   </w:style>
   <w:style w:type="character" w:customStyle="1" w:styleId="FloatTok">
     <w:name w:val="FloatTok"/>
     <w:basedOn w:val="VerbatimChar"/>
     <w:rPr>
-      <w:rFonts w:ascii="Consolas" w:hAnsi="Consolas"/>
+      <w:rFonts w:ascii="Consolas" w:hAnsi="Consolas" w:cs="Times New Roman (Body CS)"/>
       <w:color w:val="0000CF"/>
-      <w:sz w:val="22"/>
-      <w:shd w:val="clear" w:color="auto" w:fill="F8F8F8"/>
+      <w:kern w:val="24"/>
+      <w:sz w:val="22"/>
+      <w:shd w:val="clear" w:color="auto" w:fill="F8F8F8"/>
+      <w14:ligatures w14:val="standardContextual"/>
+      <w14:numForm w14:val="oldStyle"/>
+      <w14:numSpacing w14:val="proportional"/>
     </w:rPr>
   </w:style>
   <w:style w:type="character" w:customStyle="1" w:styleId="ConstantTok">
     <w:name w:val="ConstantTok"/>
     <w:basedOn w:val="VerbatimChar"/>
     <w:rPr>
-      <w:rFonts w:ascii="Consolas" w:hAnsi="Consolas"/>
+      <w:rFonts w:ascii="Consolas" w:hAnsi="Consolas" w:cs="Times New Roman (Body CS)"/>
       <w:color w:val="000000"/>
-      <w:sz w:val="22"/>
-      <w:shd w:val="clear" w:color="auto" w:fill="F8F8F8"/>
+      <w:kern w:val="24"/>
+      <w:sz w:val="22"/>
+      <w:shd w:val="clear" w:color="auto" w:fill="F8F8F8"/>
+      <w14:ligatures w14:val="standardContextual"/>
+      <w14:numForm w14:val="oldStyle"/>
+      <w14:numSpacing w14:val="proportional"/>
     </w:rPr>
   </w:style>
   <w:style w:type="character" w:customStyle="1" w:styleId="CharTok">
     <w:name w:val="CharTok"/>
     <w:basedOn w:val="VerbatimChar"/>
     <w:rPr>
-      <w:rFonts w:ascii="Consolas" w:hAnsi="Consolas"/>
+      <w:rFonts w:ascii="Consolas" w:hAnsi="Consolas" w:cs="Times New Roman (Body CS)"/>
       <w:color w:val="4E9A06"/>
-      <w:sz w:val="22"/>
-      <w:shd w:val="clear" w:color="auto" w:fill="F8F8F8"/>
+      <w:kern w:val="24"/>
+      <w:sz w:val="22"/>
+      <w:shd w:val="clear" w:color="auto" w:fill="F8F8F8"/>
+      <w14:ligatures w14:val="standardContextual"/>
+      <w14:numForm w14:val="oldStyle"/>
+      <w14:numSpacing w14:val="proportional"/>
     </w:rPr>
   </w:style>
   <w:style w:type="character" w:customStyle="1" w:styleId="SpecialCharTok">
     <w:name w:val="SpecialCharTok"/>
     <w:basedOn w:val="VerbatimChar"/>
     <w:rPr>
-      <w:rFonts w:ascii="Consolas" w:hAnsi="Consolas"/>
+      <w:rFonts w:ascii="Consolas" w:hAnsi="Consolas" w:cs="Times New Roman (Body CS)"/>
       <w:color w:val="000000"/>
-      <w:sz w:val="22"/>
-      <w:shd w:val="clear" w:color="auto" w:fill="F8F8F8"/>
+      <w:kern w:val="24"/>
+      <w:sz w:val="22"/>
+      <w:shd w:val="clear" w:color="auto" w:fill="F8F8F8"/>
+      <w14:ligatures w14:val="standardContextual"/>
+      <w14:numForm w14:val="oldStyle"/>
+      <w14:numSpacing w14:val="proportional"/>
     </w:rPr>
   </w:style>
   <w:style w:type="character" w:customStyle="1" w:styleId="StringTok">
     <w:name w:val="StringTok"/>
     <w:basedOn w:val="VerbatimChar"/>
     <w:rPr>
-      <w:rFonts w:ascii="Consolas" w:hAnsi="Consolas"/>
+      <w:rFonts w:ascii="Consolas" w:hAnsi="Consolas" w:cs="Times New Roman (Body CS)"/>
       <w:color w:val="4E9A06"/>
-      <w:sz w:val="22"/>
-      <w:shd w:val="clear" w:color="auto" w:fill="F8F8F8"/>
+      <w:kern w:val="24"/>
+      <w:sz w:val="22"/>
+      <w:shd w:val="clear" w:color="auto" w:fill="F8F8F8"/>
+      <w14:ligatures w14:val="standardContextual"/>
+      <w14:numForm w14:val="oldStyle"/>
+      <w14:numSpacing w14:val="proportional"/>
     </w:rPr>
   </w:style>
   <w:style w:type="character" w:customStyle="1" w:styleId="VerbatimStringTok">
     <w:name w:val="VerbatimStringTok"/>
     <w:basedOn w:val="VerbatimChar"/>
     <w:rPr>
-      <w:rFonts w:ascii="Consolas" w:hAnsi="Consolas"/>
+      <w:rFonts w:ascii="Consolas" w:hAnsi="Consolas" w:cs="Times New Roman (Body CS)"/>
       <w:color w:val="4E9A06"/>
-      <w:sz w:val="22"/>
-      <w:shd w:val="clear" w:color="auto" w:fill="F8F8F8"/>
+      <w:kern w:val="24"/>
+      <w:sz w:val="22"/>
+      <w:shd w:val="clear" w:color="auto" w:fill="F8F8F8"/>
+      <w14:ligatures w14:val="standardContextual"/>
+      <w14:numForm w14:val="oldStyle"/>
+      <w14:numSpacing w14:val="proportional"/>
     </w:rPr>
   </w:style>
   <w:style w:type="character" w:customStyle="1" w:styleId="SpecialStringTok">
     <w:name w:val="SpecialStringTok"/>
     <w:basedOn w:val="VerbatimChar"/>
     <w:rPr>
-      <w:rFonts w:ascii="Consolas" w:hAnsi="Consolas"/>
+      <w:rFonts w:ascii="Consolas" w:hAnsi="Consolas" w:cs="Times New Roman (Body CS)"/>
       <w:color w:val="4E9A06"/>
-      <w:sz w:val="22"/>
-      <w:shd w:val="clear" w:color="auto" w:fill="F8F8F8"/>
+      <w:kern w:val="24"/>
+      <w:sz w:val="22"/>
+      <w:shd w:val="clear" w:color="auto" w:fill="F8F8F8"/>
+      <w14:ligatures w14:val="standardContextual"/>
+      <w14:numForm w14:val="oldStyle"/>
+      <w14:numSpacing w14:val="proportional"/>
     </w:rPr>
   </w:style>
   <w:style w:type="character" w:customStyle="1" w:styleId="ImportTok">
     <w:name w:val="ImportTok"/>
     <w:basedOn w:val="VerbatimChar"/>
     <w:rPr>
-      <w:rFonts w:ascii="Consolas" w:hAnsi="Consolas"/>
-      <w:sz w:val="22"/>
-      <w:shd w:val="clear" w:color="auto" w:fill="F8F8F8"/>
+      <w:rFonts w:ascii="Consolas" w:hAnsi="Consolas" w:cs="Times New Roman (Body CS)"/>
+      <w:kern w:val="24"/>
+      <w:sz w:val="22"/>
+      <w:shd w:val="clear" w:color="auto" w:fill="F8F8F8"/>
+      <w14:ligatures w14:val="standardContextual"/>
+      <w14:numForm w14:val="oldStyle"/>
+      <w14:numSpacing w14:val="proportional"/>
     </w:rPr>
   </w:style>
   <w:style w:type="character" w:customStyle="1" w:styleId="CommentTok">
     <w:name w:val="CommentTok"/>
     <w:basedOn w:val="VerbatimChar"/>
     <w:rPr>
-      <w:rFonts w:ascii="Consolas" w:hAnsi="Consolas"/>
+      <w:rFonts w:ascii="Consolas" w:hAnsi="Consolas" w:cs="Times New Roman (Body CS)"/>
       <w:i/>
       <w:color w:val="8F5902"/>
-      <w:sz w:val="22"/>
-      <w:shd w:val="clear" w:color="auto" w:fill="F8F8F8"/>
+      <w:kern w:val="24"/>
+      <w:sz w:val="22"/>
+      <w:shd w:val="clear" w:color="auto" w:fill="F8F8F8"/>
+      <w14:ligatures w14:val="standardContextual"/>
+      <w14:numForm w14:val="oldStyle"/>
+      <w14:numSpacing w14:val="proportional"/>
     </w:rPr>
   </w:style>
   <w:style w:type="character" w:customStyle="1" w:styleId="DocumentationTok">
     <w:name w:val="DocumentationTok"/>
     <w:basedOn w:val="VerbatimChar"/>
     <w:rPr>
-      <w:rFonts w:ascii="Consolas" w:hAnsi="Consolas"/>
+      <w:rFonts w:ascii="Consolas" w:hAnsi="Consolas" w:cs="Times New Roman (Body CS)"/>
       <w:b/>
       <w:i/>
       <w:color w:val="8F5902"/>
-      <w:sz w:val="22"/>
-      <w:shd w:val="clear" w:color="auto" w:fill="F8F8F8"/>
+      <w:kern w:val="24"/>
+      <w:sz w:val="22"/>
+      <w:shd w:val="clear" w:color="auto" w:fill="F8F8F8"/>
+      <w14:ligatures w14:val="standardContextual"/>
+      <w14:numForm w14:val="oldStyle"/>
+      <w14:numSpacing w14:val="proportional"/>
     </w:rPr>
   </w:style>
   <w:style w:type="character" w:customStyle="1" w:styleId="AnnotationTok">
     <w:name w:val="AnnotationTok"/>
     <w:basedOn w:val="VerbatimChar"/>
     <w:rPr>
-      <w:rFonts w:ascii="Consolas" w:hAnsi="Consolas"/>
+      <w:rFonts w:ascii="Consolas" w:hAnsi="Consolas" w:cs="Times New Roman (Body CS)"/>
       <w:b/>
       <w:i/>
       <w:color w:val="8F5902"/>
-      <w:sz w:val="22"/>
-      <w:shd w:val="clear" w:color="auto" w:fill="F8F8F8"/>
+      <w:kern w:val="24"/>
+      <w:sz w:val="22"/>
+      <w:shd w:val="clear" w:color="auto" w:fill="F8F8F8"/>
+      <w14:ligatures w14:val="standardContextual"/>
+      <w14:numForm w14:val="oldStyle"/>
+      <w14:numSpacing w14:val="proportional"/>
     </w:rPr>
   </w:style>
   <w:style w:type="character" w:customStyle="1" w:styleId="CommentVarTok">
     <w:name w:val="CommentVarTok"/>
     <w:basedOn w:val="VerbatimChar"/>
     <w:rPr>
-      <w:rFonts w:ascii="Consolas" w:hAnsi="Consolas"/>
+      <w:rFonts w:ascii="Consolas" w:hAnsi="Consolas" w:cs="Times New Roman (Body CS)"/>
       <w:b/>
       <w:i/>
       <w:color w:val="8F5902"/>
-      <w:sz w:val="22"/>
-      <w:shd w:val="clear" w:color="auto" w:fill="F8F8F8"/>
+      <w:kern w:val="24"/>
+      <w:sz w:val="22"/>
+      <w:shd w:val="clear" w:color="auto" w:fill="F8F8F8"/>
+      <w14:ligatures w14:val="standardContextual"/>
+      <w14:numForm w14:val="oldStyle"/>
+      <w14:numSpacing w14:val="proportional"/>
     </w:rPr>
   </w:style>
   <w:style w:type="character" w:customStyle="1" w:styleId="OtherTok">
     <w:name w:val="OtherTok"/>
     <w:basedOn w:val="VerbatimChar"/>
     <w:rPr>
-      <w:rFonts w:ascii="Consolas" w:hAnsi="Consolas"/>
+      <w:rFonts w:ascii="Consolas" w:hAnsi="Consolas" w:cs="Times New Roman (Body CS)"/>
       <w:color w:val="8F5902"/>
-      <w:sz w:val="22"/>
-      <w:shd w:val="clear" w:color="auto" w:fill="F8F8F8"/>
+      <w:kern w:val="24"/>
+      <w:sz w:val="22"/>
+      <w:shd w:val="clear" w:color="auto" w:fill="F8F8F8"/>
+      <w14:ligatures w14:val="standardContextual"/>
+      <w14:numForm w14:val="oldStyle"/>
+      <w14:numSpacing w14:val="proportional"/>
     </w:rPr>
   </w:style>
   <w:style w:type="character" w:customStyle="1" w:styleId="FunctionTok">
     <w:name w:val="FunctionTok"/>
     <w:basedOn w:val="VerbatimChar"/>
     <w:rPr>
-      <w:rFonts w:ascii="Consolas" w:hAnsi="Consolas"/>
+      <w:rFonts w:ascii="Consolas" w:hAnsi="Consolas" w:cs="Times New Roman (Body CS)"/>
       <w:color w:val="000000"/>
-      <w:sz w:val="22"/>
-      <w:shd w:val="clear" w:color="auto" w:fill="F8F8F8"/>
+      <w:kern w:val="24"/>
+      <w:sz w:val="22"/>
+      <w:shd w:val="clear" w:color="auto" w:fill="F8F8F8"/>
+      <w14:ligatures w14:val="standardContextual"/>
+      <w14:numForm w14:val="oldStyle"/>
+      <w14:numSpacing w14:val="proportional"/>
     </w:rPr>
   </w:style>
   <w:style w:type="character" w:customStyle="1" w:styleId="VariableTok">
     <w:name w:val="VariableTok"/>
     <w:basedOn w:val="VerbatimChar"/>
     <w:rPr>
-      <w:rFonts w:ascii="Consolas" w:hAnsi="Consolas"/>
+      <w:rFonts w:ascii="Consolas" w:hAnsi="Consolas" w:cs="Times New Roman (Body CS)"/>
       <w:color w:val="000000"/>
-      <w:sz w:val="22"/>
-      <w:shd w:val="clear" w:color="auto" w:fill="F8F8F8"/>
+      <w:kern w:val="24"/>
+      <w:sz w:val="22"/>
+      <w:shd w:val="clear" w:color="auto" w:fill="F8F8F8"/>
+      <w14:ligatures w14:val="standardContextual"/>
+      <w14:numForm w14:val="oldStyle"/>
+      <w14:numSpacing w14:val="proportional"/>
     </w:rPr>
   </w:style>
   <w:style w:type="character" w:customStyle="1" w:styleId="ControlFlowTok">
     <w:name w:val="ControlFlowTok"/>
     <w:basedOn w:val="VerbatimChar"/>
     <w:rPr>
-      <w:rFonts w:ascii="Consolas" w:hAnsi="Consolas"/>
+      <w:rFonts w:ascii="Consolas" w:hAnsi="Consolas" w:cs="Times New Roman (Body CS)"/>
       <w:b/>
       <w:color w:val="204A87"/>
-      <w:sz w:val="22"/>
-      <w:shd w:val="clear" w:color="auto" w:fill="F8F8F8"/>
+      <w:kern w:val="24"/>
+      <w:sz w:val="22"/>
+      <w:shd w:val="clear" w:color="auto" w:fill="F8F8F8"/>
+      <w14:ligatures w14:val="standardContextual"/>
+      <w14:numForm w14:val="oldStyle"/>
+      <w14:numSpacing w14:val="proportional"/>
     </w:rPr>
   </w:style>
   <w:style w:type="character" w:customStyle="1" w:styleId="OperatorTok">
     <w:name w:val="OperatorTok"/>
     <w:basedOn w:val="VerbatimChar"/>
     <w:rPr>
-      <w:rFonts w:ascii="Consolas" w:hAnsi="Consolas"/>
+      <w:rFonts w:ascii="Consolas" w:hAnsi="Consolas" w:cs="Times New Roman (Body CS)"/>
       <w:b/>
       <w:color w:val="CE5C00"/>
-      <w:sz w:val="22"/>
-      <w:shd w:val="clear" w:color="auto" w:fill="F8F8F8"/>
+      <w:kern w:val="24"/>
+      <w:sz w:val="22"/>
+      <w:shd w:val="clear" w:color="auto" w:fill="F8F8F8"/>
+      <w14:ligatures w14:val="standardContextual"/>
+      <w14:numForm w14:val="oldStyle"/>
+      <w14:numSpacing w14:val="proportional"/>
     </w:rPr>
   </w:style>
   <w:style w:type="character" w:customStyle="1" w:styleId="BuiltInTok">
     <w:name w:val="BuiltInTok"/>
     <w:basedOn w:val="VerbatimChar"/>
     <w:rPr>
-      <w:rFonts w:ascii="Consolas" w:hAnsi="Consolas"/>
-      <w:sz w:val="22"/>
-      <w:shd w:val="clear" w:color="auto" w:fill="F8F8F8"/>
+      <w:rFonts w:ascii="Consolas" w:hAnsi="Consolas" w:cs="Times New Roman (Body CS)"/>
+      <w:kern w:val="24"/>
+      <w:sz w:val="22"/>
+      <w:shd w:val="clear" w:color="auto" w:fill="F8F8F8"/>
+      <w14:ligatures w14:val="standardContextual"/>
+      <w14:numForm w14:val="oldStyle"/>
+      <w14:numSpacing w14:val="proportional"/>
     </w:rPr>
   </w:style>
   <w:style w:type="character" w:customStyle="1" w:styleId="ExtensionTok">
     <w:name w:val="ExtensionTok"/>
     <w:basedOn w:val="VerbatimChar"/>
     <w:rPr>
-      <w:rFonts w:ascii="Consolas" w:hAnsi="Consolas"/>
-      <w:sz w:val="22"/>
-      <w:shd w:val="clear" w:color="auto" w:fill="F8F8F8"/>
+      <w:rFonts w:ascii="Consolas" w:hAnsi="Consolas" w:cs="Times New Roman (Body CS)"/>
+      <w:kern w:val="24"/>
+      <w:sz w:val="22"/>
+      <w:shd w:val="clear" w:color="auto" w:fill="F8F8F8"/>
+      <w14:ligatures w14:val="standardContextual"/>
+      <w14:numForm w14:val="oldStyle"/>
+      <w14:numSpacing w14:val="proportional"/>
     </w:rPr>
   </w:style>
   <w:style w:type="character" w:customStyle="1" w:styleId="PreprocessorTok">
     <w:name w:val="PreprocessorTok"/>
     <w:basedOn w:val="VerbatimChar"/>
     <w:rPr>
-      <w:rFonts w:ascii="Consolas" w:hAnsi="Consolas"/>
+      <w:rFonts w:ascii="Consolas" w:hAnsi="Consolas" w:cs="Times New Roman (Body CS)"/>
       <w:i/>
       <w:color w:val="8F5902"/>
-      <w:sz w:val="22"/>
-      <w:shd w:val="clear" w:color="auto" w:fill="F8F8F8"/>
+      <w:kern w:val="24"/>
+      <w:sz w:val="22"/>
+      <w:shd w:val="clear" w:color="auto" w:fill="F8F8F8"/>
+      <w14:ligatures w14:val="standardContextual"/>
+      <w14:numForm w14:val="oldStyle"/>
+      <w14:numSpacing w14:val="proportional"/>
     </w:rPr>
   </w:style>
   <w:style w:type="character" w:customStyle="1" w:styleId="AttributeTok">
     <w:name w:val="AttributeTok"/>
     <w:basedOn w:val="VerbatimChar"/>
     <w:rPr>
-      <w:rFonts w:ascii="Consolas" w:hAnsi="Consolas"/>
+      <w:rFonts w:ascii="Consolas" w:hAnsi="Consolas" w:cs="Times New Roman (Body CS)"/>
       <w:color w:val="C4A000"/>
-      <w:sz w:val="22"/>
-      <w:shd w:val="clear" w:color="auto" w:fill="F8F8F8"/>
+      <w:kern w:val="24"/>
+      <w:sz w:val="22"/>
+      <w:shd w:val="clear" w:color="auto" w:fill="F8F8F8"/>
+      <w14:ligatures w14:val="standardContextual"/>
+      <w14:numForm w14:val="oldStyle"/>
+      <w14:numSpacing w14:val="proportional"/>
     </w:rPr>
   </w:style>
   <w:style w:type="character" w:customStyle="1" w:styleId="RegionMarkerTok">
     <w:name w:val="RegionMarkerTok"/>
     <w:basedOn w:val="VerbatimChar"/>
     <w:rPr>
-      <w:rFonts w:ascii="Consolas" w:hAnsi="Consolas"/>
-      <w:sz w:val="22"/>
-      <w:shd w:val="clear" w:color="auto" w:fill="F8F8F8"/>
+      <w:rFonts w:ascii="Consolas" w:hAnsi="Consolas" w:cs="Times New Roman (Body CS)"/>
+      <w:kern w:val="24"/>
+      <w:sz w:val="22"/>
+      <w:shd w:val="clear" w:color="auto" w:fill="F8F8F8"/>
+      <w14:ligatures w14:val="standardContextual"/>
+      <w14:numForm w14:val="oldStyle"/>
+      <w14:numSpacing w14:val="proportional"/>
     </w:rPr>
   </w:style>
   <w:style w:type="character" w:customStyle="1" w:styleId="InformationTok">
     <w:name w:val="InformationTok"/>
     <w:basedOn w:val="VerbatimChar"/>
     <w:rPr>
-      <w:rFonts w:ascii="Consolas" w:hAnsi="Consolas"/>
+      <w:rFonts w:ascii="Consolas" w:hAnsi="Consolas" w:cs="Times New Roman (Body CS)"/>
       <w:b/>
       <w:i/>
       <w:color w:val="8F5902"/>
-      <w:sz w:val="22"/>
-      <w:shd w:val="clear" w:color="auto" w:fill="F8F8F8"/>
+      <w:kern w:val="24"/>
+      <w:sz w:val="22"/>
+      <w:shd w:val="clear" w:color="auto" w:fill="F8F8F8"/>
+      <w14:ligatures w14:val="standardContextual"/>
+      <w14:numForm w14:val="oldStyle"/>
+      <w14:numSpacing w14:val="proportional"/>
     </w:rPr>
   </w:style>
   <w:style w:type="character" w:customStyle="1" w:styleId="WarningTok">
     <w:name w:val="WarningTok"/>
     <w:basedOn w:val="VerbatimChar"/>
     <w:rPr>
-      <w:rFonts w:ascii="Consolas" w:hAnsi="Consolas"/>
+      <w:rFonts w:ascii="Consolas" w:hAnsi="Consolas" w:cs="Times New Roman (Body CS)"/>
       <w:b/>
       <w:i/>
       <w:color w:val="8F5902"/>
-      <w:sz w:val="22"/>
-      <w:shd w:val="clear" w:color="auto" w:fill="F8F8F8"/>
+      <w:kern w:val="24"/>
+      <w:sz w:val="22"/>
+      <w:shd w:val="clear" w:color="auto" w:fill="F8F8F8"/>
+      <w14:ligatures w14:val="standardContextual"/>
+      <w14:numForm w14:val="oldStyle"/>
+      <w14:numSpacing w14:val="proportional"/>
     </w:rPr>
   </w:style>
   <w:style w:type="character" w:customStyle="1" w:styleId="AlertTok">
     <w:name w:val="AlertTok"/>
     <w:basedOn w:val="VerbatimChar"/>
     <w:rPr>
-      <w:rFonts w:ascii="Consolas" w:hAnsi="Consolas"/>
+      <w:rFonts w:ascii="Consolas" w:hAnsi="Consolas" w:cs="Times New Roman (Body CS)"/>
       <w:color w:val="EF2929"/>
-      <w:sz w:val="22"/>
-      <w:shd w:val="clear" w:color="auto" w:fill="F8F8F8"/>
+      <w:kern w:val="24"/>
+      <w:sz w:val="22"/>
+      <w:shd w:val="clear" w:color="auto" w:fill="F8F8F8"/>
+      <w14:ligatures w14:val="standardContextual"/>
+      <w14:numForm w14:val="oldStyle"/>
+      <w14:numSpacing w14:val="proportional"/>
     </w:rPr>
   </w:style>
   <w:style w:type="character" w:customStyle="1" w:styleId="ErrorTok">
     <w:name w:val="ErrorTok"/>
     <w:basedOn w:val="VerbatimChar"/>
     <w:rPr>
-      <w:rFonts w:ascii="Consolas" w:hAnsi="Consolas"/>
+      <w:rFonts w:ascii="Consolas" w:hAnsi="Consolas" w:cs="Times New Roman (Body CS)"/>
       <w:b/>
       <w:color w:val="A40000"/>
-      <w:sz w:val="22"/>
-      <w:shd w:val="clear" w:color="auto" w:fill="F8F8F8"/>
+      <w:kern w:val="24"/>
+      <w:sz w:val="22"/>
+      <w:shd w:val="clear" w:color="auto" w:fill="F8F8F8"/>
+      <w14:ligatures w14:val="standardContextual"/>
+      <w14:numForm w14:val="oldStyle"/>
+      <w14:numSpacing w14:val="proportional"/>
     </w:rPr>
   </w:style>
   <w:style w:type="character" w:customStyle="1" w:styleId="NormalTok">
     <w:name w:val="NormalTok"/>
     <w:basedOn w:val="VerbatimChar"/>
     <w:rPr>
-      <w:rFonts w:ascii="Consolas" w:hAnsi="Consolas"/>
-      <w:sz w:val="22"/>
-      <w:shd w:val="clear" w:color="auto" w:fill="F8F8F8"/>
+      <w:rFonts w:ascii="Consolas" w:hAnsi="Consolas" w:cs="Times New Roman (Body CS)"/>
+      <w:kern w:val="24"/>
+      <w:sz w:val="22"/>
+      <w:shd w:val="clear" w:color="auto" w:fill="F8F8F8"/>
+      <w14:ligatures w14:val="standardContextual"/>
+      <w14:numForm w14:val="oldStyle"/>
+      <w14:numSpacing w14:val="proportional"/>
     </w:rPr>
   </w:style>
   <w:style w:type="character" w:styleId="LineNumber">

</xml_diff>

<commit_message>
add table styles to template
</commit_message>
<xml_diff>
--- a/analysis/templates/phytopath_template.docx
+++ b/analysis/templates/phytopath_template.docx
@@ -5,58 +5,100 @@
     <w:p>
       <w:pPr>
         <w:pStyle w:val="Title"/>
+        <w:rPr>
+          <w:rFonts w:ascii="Helvetica" w:hAnsi="Helvetica"/>
+        </w:rPr>
       </w:pPr>
       <w:r>
+        <w:rPr>
+          <w:rFonts w:ascii="Helvetica" w:hAnsi="Helvetica"/>
+        </w:rPr>
         <w:t>My title</w:t>
       </w:r>
     </w:p>
     <w:p>
       <w:pPr>
         <w:pStyle w:val="Author"/>
+        <w:rPr>
+          <w:rFonts w:ascii="Helvetica" w:hAnsi="Helvetica"/>
+        </w:rPr>
       </w:pPr>
       <w:r>
+        <w:rPr>
+          <w:rFonts w:ascii="Helvetica" w:hAnsi="Helvetica"/>
+        </w:rPr>
         <w:t>author 1</w:t>
       </w:r>
     </w:p>
     <w:p>
       <w:pPr>
         <w:pStyle w:val="Author"/>
+        <w:rPr>
+          <w:rFonts w:ascii="Helvetica" w:hAnsi="Helvetica"/>
+        </w:rPr>
       </w:pPr>
       <w:r>
+        <w:rPr>
+          <w:rFonts w:ascii="Helvetica" w:hAnsi="Helvetica"/>
+        </w:rPr>
         <w:t>other author</w:t>
       </w:r>
     </w:p>
     <w:p>
       <w:pPr>
         <w:pStyle w:val="Date"/>
+        <w:rPr>
+          <w:rFonts w:ascii="Helvetica" w:hAnsi="Helvetica"/>
+        </w:rPr>
       </w:pPr>
       <w:r>
+        <w:rPr>
+          <w:rFonts w:ascii="Helvetica" w:hAnsi="Helvetica"/>
+        </w:rPr>
         <w:t>2017-12-14</w:t>
       </w:r>
     </w:p>
     <w:p>
       <w:pPr>
         <w:pStyle w:val="keywords"/>
+        <w:rPr>
+          <w:rFonts w:ascii="Helvetica" w:hAnsi="Helvetica"/>
+        </w:rPr>
       </w:pPr>
       <w:r>
+        <w:rPr>
+          <w:rFonts w:ascii="Helvetica" w:hAnsi="Helvetica"/>
+        </w:rPr>
         <w:t>keywords</w:t>
       </w:r>
     </w:p>
     <w:p>
       <w:pPr>
         <w:pStyle w:val="Abstract"/>
+        <w:rPr>
+          <w:rFonts w:ascii="Helvetica" w:hAnsi="Helvetica"/>
+        </w:rPr>
       </w:pPr>
       <w:r>
+        <w:rPr>
+          <w:rFonts w:ascii="Helvetica" w:hAnsi="Helvetica"/>
+        </w:rPr>
         <w:t>My abstract</w:t>
       </w:r>
     </w:p>
     <w:p>
       <w:pPr>
         <w:pStyle w:val="Heading1"/>
+        <w:rPr>
+          <w:rFonts w:ascii="Helvetica" w:hAnsi="Helvetica"/>
+        </w:rPr>
       </w:pPr>
       <w:bookmarkStart w:id="0" w:name="heading-1"/>
       <w:bookmarkEnd w:id="0"/>
       <w:r>
+        <w:rPr>
+          <w:rFonts w:ascii="Helvetica" w:hAnsi="Helvetica"/>
+        </w:rPr>
         <w:t>Heading 1</w:t>
       </w:r>
     </w:p>
@@ -64,53 +106,84 @@
       <w:pPr>
         <w:pStyle w:val="Heading2"/>
         <w:rPr>
+          <w:rFonts w:ascii="Helvetica" w:hAnsi="Helvetica"/>
           <w:szCs w:val="28"/>
         </w:rPr>
       </w:pPr>
       <w:bookmarkStart w:id="1" w:name="heading-2"/>
       <w:bookmarkEnd w:id="1"/>
       <w:r>
+        <w:rPr>
+          <w:rFonts w:ascii="Helvetica" w:hAnsi="Helvetica"/>
+        </w:rPr>
         <w:t>Heading 2</w:t>
       </w:r>
     </w:p>
     <w:p>
       <w:pPr>
         <w:pStyle w:val="Heading3"/>
+        <w:rPr>
+          <w:rFonts w:ascii="Helvetica" w:hAnsi="Helvetica"/>
+        </w:rPr>
       </w:pPr>
       <w:bookmarkStart w:id="2" w:name="heading-3"/>
       <w:bookmarkEnd w:id="2"/>
       <w:r>
+        <w:rPr>
+          <w:rFonts w:ascii="Helvetica" w:hAnsi="Helvetica"/>
+        </w:rPr>
         <w:t>Heading 3</w:t>
       </w:r>
     </w:p>
     <w:p>
       <w:pPr>
         <w:pStyle w:val="Heading4"/>
+        <w:rPr>
+          <w:rFonts w:ascii="Helvetica" w:hAnsi="Helvetica"/>
+        </w:rPr>
       </w:pPr>
       <w:bookmarkStart w:id="3" w:name="heading-4"/>
       <w:bookmarkEnd w:id="3"/>
       <w:r>
+        <w:rPr>
+          <w:rFonts w:ascii="Helvetica" w:hAnsi="Helvetica"/>
+        </w:rPr>
         <w:t>Heading 4</w:t>
       </w:r>
     </w:p>
     <w:p>
       <w:pPr>
         <w:pStyle w:val="Heading5"/>
+        <w:rPr>
+          <w:rFonts w:ascii="Helvetica" w:hAnsi="Helvetica"/>
+        </w:rPr>
       </w:pPr>
       <w:bookmarkStart w:id="4" w:name="heading-5---this-is-for-the-page-break-w"/>
       <w:bookmarkEnd w:id="4"/>
       <w:r>
+        <w:rPr>
+          <w:rFonts w:ascii="Helvetica" w:hAnsi="Helvetica"/>
+        </w:rPr>
         <w:t xml:space="preserve">Heading </w:t>
       </w:r>
       <w:r>
+        <w:rPr>
+          <w:rFonts w:ascii="Helvetica" w:hAnsi="Helvetica"/>
+        </w:rPr>
         <w:t>5</w:t>
       </w:r>
     </w:p>
     <w:p>
       <w:pPr>
         <w:pStyle w:val="FirstParagraph"/>
+        <w:rPr>
+          <w:rFonts w:ascii="Helvetica" w:hAnsi="Helvetica"/>
+        </w:rPr>
       </w:pPr>
       <w:r>
+        <w:rPr>
+          <w:rFonts w:ascii="Helvetica" w:hAnsi="Helvetica"/>
+        </w:rPr>
         <w:t>In the MS Word document, the following modifications must be made in the ‘Modify Style’ menu:</w:t>
       </w:r>
     </w:p>
@@ -121,8 +194,14 @@
           <w:ilvl w:val="0"/>
           <w:numId w:val="3"/>
         </w:numPr>
+        <w:rPr>
+          <w:rFonts w:ascii="Helvetica" w:hAnsi="Helvetica"/>
+        </w:rPr>
       </w:pPr>
       <w:r>
+        <w:rPr>
+          <w:rFonts w:ascii="Helvetica" w:hAnsi="Helvetica"/>
+        </w:rPr>
         <w:t>Set the font color to ‘white’ (rather than ‘Automatic’).</w:t>
       </w:r>
     </w:p>
@@ -133,8 +212,14 @@
           <w:ilvl w:val="0"/>
           <w:numId w:val="3"/>
         </w:numPr>
+        <w:rPr>
+          <w:rFonts w:ascii="Helvetica" w:hAnsi="Helvetica"/>
+        </w:rPr>
       </w:pPr>
       <w:r>
+        <w:rPr>
+          <w:rFonts w:ascii="Helvetica" w:hAnsi="Helvetica"/>
+        </w:rPr>
         <w:t>Select the smallest font size (8 rather than 11).</w:t>
       </w:r>
     </w:p>
@@ -145,8 +230,14 @@
           <w:ilvl w:val="0"/>
           <w:numId w:val="3"/>
         </w:numPr>
+        <w:rPr>
+          <w:rFonts w:ascii="Helvetica" w:hAnsi="Helvetica"/>
+        </w:rPr>
       </w:pPr>
       <w:r>
+        <w:rPr>
+          <w:rFonts w:ascii="Helvetica" w:hAnsi="Helvetica"/>
+        </w:rPr>
         <w:t>Select ‘Page break before’ in the ‘Line and Page Breaks’ tab.</w:t>
       </w:r>
     </w:p>
@@ -157,39 +248,69 @@
           <w:ilvl w:val="0"/>
           <w:numId w:val="3"/>
         </w:numPr>
+        <w:rPr>
+          <w:rFonts w:ascii="Helvetica" w:hAnsi="Helvetica"/>
+        </w:rPr>
       </w:pPr>
       <w:r>
+        <w:rPr>
+          <w:rFonts w:ascii="Helvetica" w:hAnsi="Helvetica"/>
+        </w:rPr>
         <w:t>Set the line spacing to ‘Exactly’ and ‘1 pt’ in the ‘Indents and Spacing’ tab.</w:t>
       </w:r>
     </w:p>
     <w:p>
       <w:pPr>
         <w:pStyle w:val="FirstParagraph"/>
+        <w:rPr>
+          <w:rFonts w:ascii="Helvetica" w:hAnsi="Helvetica"/>
+        </w:rPr>
       </w:pPr>
       <w:r>
+        <w:rPr>
+          <w:rFonts w:ascii="Helvetica" w:hAnsi="Helvetica"/>
+        </w:rPr>
         <w:t>After these tweaks, the ‘Heading 5’ style will no longer format a heading of level 5. Instead it will insert a very small and white (and, thus, invisible) line followed by a page break.</w:t>
       </w:r>
     </w:p>
     <w:p>
       <w:pPr>
         <w:pStyle w:val="BodyText"/>
+        <w:rPr>
+          <w:rFonts w:ascii="Helvetica" w:hAnsi="Helvetica"/>
+        </w:rPr>
       </w:pPr>
       <w:r>
+        <w:rPr>
+          <w:rFonts w:ascii="Helvetica" w:hAnsi="Helvetica"/>
+        </w:rPr>
         <w:t>Now knit this doc, and edit the styles in the resulting docx file. Then rename as ‘template’ and use this in the yml:</w:t>
       </w:r>
     </w:p>
     <w:p>
       <w:pPr>
         <w:pStyle w:val="SourceCode"/>
+        <w:rPr>
+          <w:rFonts w:ascii="Helvetica" w:hAnsi="Helvetica"/>
+        </w:rPr>
       </w:pPr>
       <w:r>
+        <w:rPr>
+          <w:rFonts w:ascii="Helvetica" w:hAnsi="Helvetica"/>
+        </w:rPr>
         <w:t>output:</w:t>
       </w:r>
       <w:r>
+        <w:rPr>
+          <w:rFonts w:ascii="Helvetica" w:hAnsi="Helvetica"/>
+        </w:rPr>
         <w:br/>
         <w:t xml:space="preserve">  word_document:</w:t>
       </w:r>
       <w:r>
+        <w:rPr>
+          <w:rFonts w:ascii="Helvetica" w:hAnsi="Helvetica"/>
+        </w:rPr>
         <w:br/>
         <w:t xml:space="preserve">    reference_docx: templates/template.docx</w:t>
       </w:r>
@@ -197,8 +318,14 @@
     <w:p>
       <w:pPr>
         <w:pStyle w:val="FirstParagraph"/>
+        <w:rPr>
+          <w:rFonts w:ascii="Helvetica" w:hAnsi="Helvetica"/>
+        </w:rPr>
       </w:pPr>
       <w:r>
+        <w:rPr>
+          <w:rFonts w:ascii="Helvetica" w:hAnsi="Helvetica"/>
+        </w:rPr>
         <w:t>Don’t forget line numbers for JAS! Headings are bold, underline, nothing. And Arial Narrow 10pt for tables.</w:t>
       </w:r>
     </w:p>
@@ -207,16 +334,21 @@
         <w:pStyle w:val="BodyText"/>
         <w:rPr>
           <w:rStyle w:val="Hyperlink"/>
+          <w:rFonts w:ascii="Helvetica" w:hAnsi="Helvetica"/>
           <w:color w:val="000000" w:themeColor="text1"/>
         </w:rPr>
       </w:pPr>
       <w:r>
+        <w:rPr>
+          <w:rFonts w:ascii="Helvetica" w:hAnsi="Helvetica"/>
+        </w:rPr>
         <w:t xml:space="preserve">See here for more information: </w:t>
       </w:r>
       <w:hyperlink r:id="rId8">
         <w:r>
           <w:rPr>
             <w:rStyle w:val="Hyperlink"/>
+            <w:rFonts w:ascii="Helvetica" w:hAnsi="Helvetica"/>
             <w:color w:val="000000" w:themeColor="text1"/>
           </w:rPr>
           <w:t>http://rmarkdown.rstudio.com/articles_docx.html</w:t>
@@ -226,15 +358,196 @@
     <w:p>
       <w:pPr>
         <w:pStyle w:val="BodyText"/>
+        <w:rPr>
+          <w:rStyle w:val="Hyperlink"/>
+          <w:rFonts w:ascii="Helvetica" w:hAnsi="Helvetica"/>
+        </w:rPr>
       </w:pPr>
       <w:hyperlink r:id="rId9" w:history="1">
         <w:r>
           <w:rPr>
             <w:rStyle w:val="Hyperlink"/>
+            <w:rFonts w:ascii="Helvetica" w:hAnsi="Helvetica"/>
           </w:rPr>
           <w:t>hyperlink</w:t>
         </w:r>
       </w:hyperlink>
+    </w:p>
+    <w:tbl>
+      <w:tblPr>
+        <w:tblStyle w:val="TableGrid"/>
+        <w:tblW w:w="0" w:type="auto"/>
+        <w:tblLook w:val="04A0" w:firstRow="1" w:lastRow="0" w:firstColumn="1" w:lastColumn="0" w:noHBand="0" w:noVBand="1"/>
+      </w:tblPr>
+      <w:tblGrid>
+        <w:gridCol w:w="1870"/>
+        <w:gridCol w:w="1870"/>
+        <w:gridCol w:w="1870"/>
+        <w:gridCol w:w="1870"/>
+        <w:gridCol w:w="1870"/>
+      </w:tblGrid>
+      <w:tr>
+        <w:tc>
+          <w:tcPr>
+            <w:tcW w:w="1870" w:type="dxa"/>
+          </w:tcPr>
+          <w:p>
+            <w:pPr>
+              <w:pStyle w:val="BodyText"/>
+              <w:rPr>
+                <w:rFonts w:ascii="Helvetica" w:hAnsi="Helvetica"/>
+                <w:sz w:val="20"/>
+                <w:szCs w:val="20"/>
+              </w:rPr>
+            </w:pPr>
+          </w:p>
+        </w:tc>
+        <w:tc>
+          <w:tcPr>
+            <w:tcW w:w="1870" w:type="dxa"/>
+          </w:tcPr>
+          <w:p>
+            <w:pPr>
+              <w:pStyle w:val="BodyText"/>
+              <w:rPr>
+                <w:rFonts w:ascii="Helvetica" w:hAnsi="Helvetica"/>
+                <w:sz w:val="20"/>
+                <w:szCs w:val="20"/>
+              </w:rPr>
+            </w:pPr>
+          </w:p>
+        </w:tc>
+        <w:tc>
+          <w:tcPr>
+            <w:tcW w:w="1870" w:type="dxa"/>
+          </w:tcPr>
+          <w:p>
+            <w:pPr>
+              <w:pStyle w:val="BodyText"/>
+              <w:rPr>
+                <w:rFonts w:ascii="Helvetica" w:hAnsi="Helvetica"/>
+                <w:sz w:val="20"/>
+                <w:szCs w:val="20"/>
+              </w:rPr>
+            </w:pPr>
+          </w:p>
+        </w:tc>
+        <w:tc>
+          <w:tcPr>
+            <w:tcW w:w="1870" w:type="dxa"/>
+          </w:tcPr>
+          <w:p>
+            <w:pPr>
+              <w:pStyle w:val="BodyText"/>
+              <w:rPr>
+                <w:rFonts w:ascii="Helvetica" w:hAnsi="Helvetica"/>
+                <w:sz w:val="20"/>
+                <w:szCs w:val="20"/>
+              </w:rPr>
+            </w:pPr>
+          </w:p>
+        </w:tc>
+        <w:tc>
+          <w:tcPr>
+            <w:tcW w:w="1870" w:type="dxa"/>
+          </w:tcPr>
+          <w:p>
+            <w:pPr>
+              <w:pStyle w:val="BodyText"/>
+              <w:rPr>
+                <w:rFonts w:ascii="Helvetica" w:hAnsi="Helvetica"/>
+                <w:sz w:val="20"/>
+                <w:szCs w:val="20"/>
+              </w:rPr>
+            </w:pPr>
+          </w:p>
+        </w:tc>
+      </w:tr>
+      <w:tr>
+        <w:tc>
+          <w:tcPr>
+            <w:tcW w:w="1870" w:type="dxa"/>
+          </w:tcPr>
+          <w:p>
+            <w:pPr>
+              <w:pStyle w:val="BodyText"/>
+              <w:rPr>
+                <w:rFonts w:ascii="Helvetica" w:hAnsi="Helvetica"/>
+                <w:sz w:val="20"/>
+                <w:szCs w:val="20"/>
+              </w:rPr>
+            </w:pPr>
+          </w:p>
+        </w:tc>
+        <w:tc>
+          <w:tcPr>
+            <w:tcW w:w="1870" w:type="dxa"/>
+          </w:tcPr>
+          <w:p>
+            <w:pPr>
+              <w:pStyle w:val="BodyText"/>
+              <w:rPr>
+                <w:rFonts w:ascii="Helvetica" w:hAnsi="Helvetica"/>
+                <w:sz w:val="20"/>
+                <w:szCs w:val="20"/>
+              </w:rPr>
+            </w:pPr>
+          </w:p>
+        </w:tc>
+        <w:tc>
+          <w:tcPr>
+            <w:tcW w:w="1870" w:type="dxa"/>
+          </w:tcPr>
+          <w:p>
+            <w:pPr>
+              <w:pStyle w:val="BodyText"/>
+              <w:rPr>
+                <w:rFonts w:ascii="Helvetica" w:hAnsi="Helvetica"/>
+                <w:sz w:val="20"/>
+                <w:szCs w:val="20"/>
+              </w:rPr>
+            </w:pPr>
+          </w:p>
+        </w:tc>
+        <w:tc>
+          <w:tcPr>
+            <w:tcW w:w="1870" w:type="dxa"/>
+          </w:tcPr>
+          <w:p>
+            <w:pPr>
+              <w:pStyle w:val="BodyText"/>
+              <w:rPr>
+                <w:rFonts w:ascii="Helvetica" w:hAnsi="Helvetica"/>
+                <w:sz w:val="20"/>
+                <w:szCs w:val="20"/>
+              </w:rPr>
+            </w:pPr>
+          </w:p>
+        </w:tc>
+        <w:tc>
+          <w:tcPr>
+            <w:tcW w:w="1870" w:type="dxa"/>
+          </w:tcPr>
+          <w:p>
+            <w:pPr>
+              <w:pStyle w:val="BodyText"/>
+              <w:rPr>
+                <w:rFonts w:ascii="Helvetica" w:hAnsi="Helvetica"/>
+                <w:sz w:val="20"/>
+                <w:szCs w:val="20"/>
+              </w:rPr>
+            </w:pPr>
+          </w:p>
+        </w:tc>
+      </w:tr>
+    </w:tbl>
+    <w:p>
+      <w:pPr>
+        <w:pStyle w:val="BodyText"/>
+        <w:rPr>
+          <w:rFonts w:ascii="Helvetica" w:hAnsi="Helvetica"/>
+        </w:rPr>
+      </w:pPr>
     </w:p>
     <w:sectPr>
       <w:headerReference w:type="even" r:id="rId10"/>
@@ -2440,6 +2753,24 @@
     <w:unhideWhenUsed/>
     <w:rsid w:val="00551362"/>
   </w:style>
+  <w:style w:type="table" w:styleId="TableGrid">
+    <w:name w:val="Table Grid"/>
+    <w:basedOn w:val="TableNormal"/>
+    <w:rsid w:val="009B373C"/>
+    <w:pPr>
+      <w:spacing w:after="0"/>
+    </w:pPr>
+    <w:tblPr>
+      <w:tblBorders>
+        <w:top w:val="single" w:sz="4" w:space="0" w:color="auto"/>
+        <w:left w:val="single" w:sz="4" w:space="0" w:color="auto"/>
+        <w:bottom w:val="single" w:sz="4" w:space="0" w:color="auto"/>
+        <w:right w:val="single" w:sz="4" w:space="0" w:color="auto"/>
+        <w:insideH w:val="single" w:sz="4" w:space="0" w:color="auto"/>
+        <w:insideV w:val="single" w:sz="4" w:space="0" w:color="auto"/>
+      </w:tblBorders>
+    </w:tblPr>
+  </w:style>
 </w:styles>
 </file>
 

</xml_diff>